<commit_message>
Update Sjabloon 1 - GDD(Game Design Document).docx
</commit_message>
<xml_diff>
--- a/Physics Game/Sjablonen/Sjabloon 1 - GDD(Game Design Document).docx
+++ b/Physics Game/Sjablonen/Sjabloon 1 - GDD(Game Design Document).docx
@@ -2,20 +2,8 @@
 <file path=word/document.xml><?xml version="1.0" encoding="utf-8"?>
 <w:document xmlns:wpc="http://schemas.microsoft.com/office/word/2010/wordprocessingCanvas" xmlns:cx="http://schemas.microsoft.com/office/drawing/2014/chartex" xmlns:cx1="http://schemas.microsoft.com/office/drawing/2015/9/8/chartex" xmlns:cx2="http://schemas.microsoft.com/office/drawing/2015/10/21/chartex" xmlns:cx3="http://schemas.microsoft.com/office/drawing/2016/5/9/chartex" xmlns:cx4="http://schemas.microsoft.com/office/drawing/2016/5/10/chartex" xmlns:cx5="http://schemas.microsoft.com/office/drawing/2016/5/11/chartex" xmlns:cx6="http://schemas.microsoft.com/office/drawing/2016/5/12/chartex" xmlns:cx7="http://schemas.microsoft.com/office/drawing/2016/5/13/chartex" xmlns:cx8="http://schemas.microsoft.com/office/drawing/2016/5/14/chartex" xmlns:mc="http://schemas.openxmlformats.org/markup-compatibility/2006" xmlns:aink="http://schemas.microsoft.com/office/drawing/2016/ink" xmlns:am3d="http://schemas.microsoft.com/office/drawing/2017/model3d" xmlns:o="urn:schemas-microsoft-com:office:office" xmlns:oel="http://schemas.microsoft.com/office/2019/extlst" xmlns:r="http://schemas.openxmlformats.org/officeDocument/2006/relationships" xmlns:m="http://schemas.openxmlformats.org/officeDocument/2006/math" xmlns:v="urn:schemas-microsoft-com:vml" xmlns:wp14="http://schemas.microsoft.com/office/word/2010/wordprocessingDrawing" xmlns:wp="http://schemas.openxmlformats.org/drawingml/2006/wordprocessingDrawing" xmlns:w10="urn:schemas-microsoft-com:office:word" xmlns:w="http://schemas.openxmlformats.org/wordprocessingml/2006/main" xmlns:w14="http://schemas.microsoft.com/office/word/2010/wordml" xmlns:w15="http://schemas.microsoft.com/office/word/2012/wordml" xmlns:w16cex="http://schemas.microsoft.com/office/word/2018/wordml/cex" xmlns:w16cid="http://schemas.microsoft.com/office/word/2016/wordml/cid" xmlns:w16="http://schemas.microsoft.com/office/word/2018/wordml" xmlns:w16du="http://schemas.microsoft.com/office/word/2023/wordml/word16du" xmlns:w16sdtdh="http://schemas.microsoft.com/office/word/2020/wordml/sdtdatahash" xmlns:w16sdtfl="http://schemas.microsoft.com/office/word/2024/wordml/sdtformatlock" xmlns:w16se="http://schemas.microsoft.com/office/word/2015/wordml/symex" xmlns:wpg="http://schemas.microsoft.com/office/word/2010/wordprocessingGroup" xmlns:wpi="http://schemas.microsoft.com/office/word/2010/wordprocessingInk" xmlns:wne="http://schemas.microsoft.com/office/word/2006/wordml" xmlns:wps="http://schemas.microsoft.com/office/word/2010/wordprocessingShape" mc:Ignorable="w14 w15 w16se w16cid w16 w16cex w16sdtdh w16sdtfl w16du wp14">
   <w:body>
-    <w:p>
-      <w:pPr>
-        <w:rPr>
-          <w:lang w:val="en-US"/>
-        </w:rPr>
-      </w:pPr>
-    </w:p>
-    <w:p>
-      <w:pPr>
-        <w:rPr>
-          <w:lang w:val="en-US"/>
-        </w:rPr>
-      </w:pPr>
-    </w:p>
+    <w:p/>
+    <w:p/>
     <w:p>
       <w:pPr>
         <w:spacing w:before="1560"/>
@@ -25,7 +13,6 @@
           <w:bCs/>
           <w:sz w:val="48"/>
           <w:szCs w:val="48"/>
-          <w:lang w:val="en-US"/>
         </w:rPr>
       </w:pPr>
       <w:r>
@@ -34,19 +21,8 @@
           <w:bCs/>
           <w:sz w:val="48"/>
           <w:szCs w:val="48"/>
-          <w:lang w:val="en-US"/>
-        </w:rPr>
-        <w:t xml:space="preserve">Sjabloon </w:t>
-      </w:r>
-      <w:r>
-        <w:rPr>
-          <w:b/>
-          <w:bCs/>
-          <w:sz w:val="48"/>
-          <w:szCs w:val="48"/>
-          <w:lang w:val="en-US"/>
-        </w:rPr>
-        <w:t>1</w:t>
+        </w:rPr>
+        <w:t>Sjabloon 1</w:t>
       </w:r>
     </w:p>
     <w:p>
@@ -55,34 +31,29 @@
         <w:jc w:val="center"/>
         <w:rPr>
           <w:rStyle w:val="BookTitle"/>
-          <w:lang w:val="en-US"/>
         </w:rPr>
       </w:pPr>
       <w:r>
         <w:rPr>
           <w:rStyle w:val="BookTitle"/>
-          <w:lang w:val="en-US"/>
         </w:rPr>
         <w:t>Game Design Document</w:t>
       </w:r>
       <w:r>
         <w:rPr>
           <w:rStyle w:val="BookTitle"/>
-          <w:lang w:val="en-US"/>
         </w:rPr>
         <w:t xml:space="preserve"> </w:t>
       </w:r>
       <w:r>
         <w:rPr>
           <w:rStyle w:val="BookTitle"/>
-          <w:lang w:val="en-US"/>
         </w:rPr>
         <w:t>EPOC*</w:t>
       </w:r>
       <w:r>
         <w:rPr>
           <w:rStyle w:val="BookTitle"/>
-          <w:lang w:val="en-US"/>
         </w:rPr>
         <w:t xml:space="preserve"> </w:t>
       </w:r>
@@ -94,14 +65,12 @@
         <w:rPr>
           <w:sz w:val="28"/>
           <w:szCs w:val="28"/>
-          <w:lang w:val="en-US"/>
         </w:rPr>
       </w:pPr>
       <w:r>
         <w:rPr>
           <w:sz w:val="28"/>
           <w:szCs w:val="28"/>
-          <w:lang w:val="en-US"/>
         </w:rPr>
         <w:t>*(electronic proof of concept)</w:t>
       </w:r>
@@ -109,18 +78,11 @@
         <w:rPr>
           <w:sz w:val="28"/>
           <w:szCs w:val="28"/>
-          <w:lang w:val="en-US"/>
         </w:rPr>
         <w:t xml:space="preserve"> </w:t>
       </w:r>
     </w:p>
-    <w:p>
-      <w:pPr>
-        <w:rPr>
-          <w:lang w:val="en-US"/>
-        </w:rPr>
-      </w:pPr>
-    </w:p>
+    <w:p/>
     <w:p>
       <w:pPr>
         <w:jc w:val="center"/>
@@ -130,7 +92,6 @@
           <w:color w:val="000000"/>
           <w:sz w:val="36"/>
           <w:szCs w:val="36"/>
-          <w:lang w:val="en-US"/>
         </w:rPr>
       </w:pPr>
       <w:r>
@@ -140,7 +101,6 @@
           <w:color w:val="000000"/>
           <w:sz w:val="36"/>
           <w:szCs w:val="36"/>
-          <w:lang w:val="en-US"/>
         </w:rPr>
         <w:t>B1-K1-W</w:t>
       </w:r>
@@ -151,29 +111,16 @@
           <w:color w:val="000000"/>
           <w:sz w:val="36"/>
           <w:szCs w:val="36"/>
-          <w:lang w:val="en-US"/>
         </w:rPr>
         <w:t>1</w:t>
       </w:r>
     </w:p>
-    <w:p>
-      <w:pPr>
-        <w:rPr>
-          <w:lang w:val="en-US"/>
-        </w:rPr>
-      </w:pPr>
-    </w:p>
+    <w:p/>
     <w:p>
       <w:pPr>
         <w:jc w:val="center"/>
-        <w:rPr>
-          <w:lang w:val="en-US"/>
-        </w:rPr>
-      </w:pPr>
-      <w:r>
-        <w:rPr>
-          <w:noProof/>
-        </w:rPr>
+      </w:pPr>
+      <w:r>
         <w:drawing>
           <wp:inline distT="0" distB="0" distL="0" distR="0" wp14:anchorId="16250235" wp14:editId="34E6473E">
             <wp:extent cx="5760720" cy="3025610"/>
@@ -227,22 +174,10 @@
         </w:drawing>
       </w:r>
     </w:p>
-    <w:p>
-      <w:pPr>
-        <w:rPr>
-          <w:lang w:val="en-US"/>
-        </w:rPr>
-      </w:pPr>
-    </w:p>
-    <w:p>
-      <w:pPr>
-        <w:rPr>
-          <w:lang w:val="en-US"/>
-        </w:rPr>
-      </w:pPr>
-      <w:r>
-        <w:rPr>
-          <w:noProof/>
+    <w:p/>
+    <w:p>
+      <w:r>
+        <w:rPr>
           <w:lang w:eastAsia="nl-NL"/>
         </w:rPr>
         <mc:AlternateContent>
@@ -307,6 +242,9 @@
                             <w:r>
                               <w:t xml:space="preserve">: </w:t>
                             </w:r>
+                            <w:r>
+                              <w:t>Ruben Stender</w:t>
+                            </w:r>
                           </w:p>
                           <w:p>
                             <w:pPr>
@@ -326,6 +264,9 @@
                             <w:r>
                               <w:t xml:space="preserve">Datum: </w:t>
                             </w:r>
+                            <w:r>
+                              <w:t>2-10-2025</w:t>
+                            </w:r>
                           </w:p>
                           <w:p>
                             <w:pPr>
@@ -333,6 +274,9 @@
                             </w:pPr>
                             <w:r>
                               <w:t xml:space="preserve">Versie: </w:t>
+                            </w:r>
+                            <w:r>
+                              <w:t>1</w:t>
                             </w:r>
                           </w:p>
                         </w:txbxContent>
@@ -377,6 +321,9 @@
                       <w:r>
                         <w:t xml:space="preserve">: </w:t>
                       </w:r>
+                      <w:r>
+                        <w:t>Ruben Stender</w:t>
+                      </w:r>
                     </w:p>
                     <w:p>
                       <w:pPr>
@@ -396,6 +343,9 @@
                       <w:r>
                         <w:t xml:space="preserve">Datum: </w:t>
                       </w:r>
+                      <w:r>
+                        <w:t>2-10-2025</w:t>
+                      </w:r>
                     </w:p>
                     <w:p>
                       <w:pPr>
@@ -403,6 +353,9 @@
                       </w:pPr>
                       <w:r>
                         <w:t xml:space="preserve">Versie: </w:t>
+                      </w:r>
+                      <w:r>
+                        <w:t>1</w:t>
                       </w:r>
                     </w:p>
                   </w:txbxContent>
@@ -414,32 +367,11 @@
         </mc:AlternateContent>
       </w:r>
     </w:p>
-    <w:p>
-      <w:pPr>
-        <w:rPr>
-          <w:lang w:val="en-US"/>
-        </w:rPr>
-      </w:pPr>
-    </w:p>
-    <w:p>
-      <w:pPr>
-        <w:rPr>
-          <w:lang w:val="en-US"/>
-        </w:rPr>
-      </w:pPr>
-    </w:p>
-    <w:p>
-      <w:pPr>
-        <w:rPr>
-          <w:lang w:val="en-US"/>
-        </w:rPr>
-      </w:pPr>
-    </w:p>
-    <w:p>
-      <w:r>
-        <w:rPr>
-          <w:lang w:val="en-US"/>
-        </w:rPr>
+    <w:p/>
+    <w:p/>
+    <w:p/>
+    <w:p>
+      <w:r>
         <w:br w:type="page"/>
       </w:r>
     </w:p>
@@ -483,7 +415,6 @@
             </w:tabs>
             <w:rPr>
               <w:rFonts w:eastAsiaTheme="minorEastAsia"/>
-              <w:noProof/>
               <w:sz w:val="24"/>
               <w:szCs w:val="24"/>
               <w:lang w:eastAsia="nl-NL"/>
@@ -502,54 +433,46 @@
             <w:r>
               <w:rPr>
                 <w:rStyle w:val="Hyperlink"/>
-                <w:noProof/>
               </w:rPr>
               <w:t>Inleiding</w:t>
             </w:r>
             <w:r>
               <w:rPr>
-                <w:noProof/>
                 <w:webHidden/>
               </w:rPr>
               <w:tab/>
             </w:r>
             <w:r>
               <w:rPr>
-                <w:noProof/>
                 <w:webHidden/>
               </w:rPr>
               <w:fldChar w:fldCharType="begin"/>
             </w:r>
             <w:r>
               <w:rPr>
-                <w:noProof/>
                 <w:webHidden/>
               </w:rPr>
               <w:instrText xml:space="preserve"> PAGEREF _Toc183096218 \h </w:instrText>
             </w:r>
             <w:r>
               <w:rPr>
-                <w:noProof/>
-                <w:webHidden/>
-              </w:rPr>
-            </w:r>
-            <w:r>
-              <w:rPr>
-                <w:noProof/>
+                <w:webHidden/>
+              </w:rPr>
+            </w:r>
+            <w:r>
+              <w:rPr>
                 <w:webHidden/>
               </w:rPr>
               <w:fldChar w:fldCharType="separate"/>
             </w:r>
             <w:r>
               <w:rPr>
-                <w:noProof/>
                 <w:webHidden/>
               </w:rPr>
               <w:t>3</w:t>
             </w:r>
             <w:r>
               <w:rPr>
-                <w:noProof/>
                 <w:webHidden/>
               </w:rPr>
               <w:fldChar w:fldCharType="end"/>
@@ -564,7 +487,6 @@
             </w:tabs>
             <w:rPr>
               <w:rFonts w:eastAsiaTheme="minorEastAsia"/>
-              <w:noProof/>
               <w:sz w:val="24"/>
               <w:szCs w:val="24"/>
               <w:lang w:eastAsia="nl-NL"/>
@@ -574,54 +496,46 @@
             <w:r>
               <w:rPr>
                 <w:rStyle w:val="Hyperlink"/>
-                <w:noProof/>
               </w:rPr>
               <w:t>Overzicht</w:t>
             </w:r>
             <w:r>
               <w:rPr>
-                <w:noProof/>
                 <w:webHidden/>
               </w:rPr>
               <w:tab/>
             </w:r>
             <w:r>
               <w:rPr>
-                <w:noProof/>
                 <w:webHidden/>
               </w:rPr>
               <w:fldChar w:fldCharType="begin"/>
             </w:r>
             <w:r>
               <w:rPr>
-                <w:noProof/>
                 <w:webHidden/>
               </w:rPr>
               <w:instrText xml:space="preserve"> PAGEREF _Toc183096219 \h </w:instrText>
             </w:r>
             <w:r>
               <w:rPr>
-                <w:noProof/>
-                <w:webHidden/>
-              </w:rPr>
-            </w:r>
-            <w:r>
-              <w:rPr>
-                <w:noProof/>
+                <w:webHidden/>
+              </w:rPr>
+            </w:r>
+            <w:r>
+              <w:rPr>
                 <w:webHidden/>
               </w:rPr>
               <w:fldChar w:fldCharType="separate"/>
             </w:r>
             <w:r>
               <w:rPr>
-                <w:noProof/>
                 <w:webHidden/>
               </w:rPr>
               <w:t>4</w:t>
             </w:r>
             <w:r>
               <w:rPr>
-                <w:noProof/>
                 <w:webHidden/>
               </w:rPr>
               <w:fldChar w:fldCharType="end"/>
@@ -636,7 +550,6 @@
             </w:tabs>
             <w:rPr>
               <w:rFonts w:eastAsiaTheme="minorEastAsia"/>
-              <w:noProof/>
               <w:sz w:val="24"/>
               <w:szCs w:val="24"/>
               <w:lang w:eastAsia="nl-NL"/>
@@ -646,54 +559,46 @@
             <w:r>
               <w:rPr>
                 <w:rStyle w:val="Hyperlink"/>
-                <w:noProof/>
               </w:rPr>
               <w:t>Configuration/ Technical Specs</w:t>
             </w:r>
             <w:r>
               <w:rPr>
-                <w:noProof/>
                 <w:webHidden/>
               </w:rPr>
               <w:tab/>
             </w:r>
             <w:r>
               <w:rPr>
-                <w:noProof/>
                 <w:webHidden/>
               </w:rPr>
               <w:fldChar w:fldCharType="begin"/>
             </w:r>
             <w:r>
               <w:rPr>
-                <w:noProof/>
                 <w:webHidden/>
               </w:rPr>
               <w:instrText xml:space="preserve"> PAGEREF _Toc183096220 \h </w:instrText>
             </w:r>
             <w:r>
               <w:rPr>
-                <w:noProof/>
-                <w:webHidden/>
-              </w:rPr>
-            </w:r>
-            <w:r>
-              <w:rPr>
-                <w:noProof/>
+                <w:webHidden/>
+              </w:rPr>
+            </w:r>
+            <w:r>
+              <w:rPr>
                 <w:webHidden/>
               </w:rPr>
               <w:fldChar w:fldCharType="separate"/>
             </w:r>
             <w:r>
               <w:rPr>
-                <w:noProof/>
                 <w:webHidden/>
               </w:rPr>
               <w:t>5</w:t>
             </w:r>
             <w:r>
               <w:rPr>
-                <w:noProof/>
                 <w:webHidden/>
               </w:rPr>
               <w:fldChar w:fldCharType="end"/>
@@ -708,7 +613,6 @@
             </w:tabs>
             <w:rPr>
               <w:rFonts w:eastAsiaTheme="minorEastAsia"/>
-              <w:noProof/>
               <w:sz w:val="24"/>
               <w:szCs w:val="24"/>
               <w:lang w:eastAsia="nl-NL"/>
@@ -718,55 +622,46 @@
             <w:r>
               <w:rPr>
                 <w:rStyle w:val="Hyperlink"/>
-                <w:noProof/>
-                <w:lang w:val="en-US"/>
               </w:rPr>
               <w:t>Game Elements</w:t>
             </w:r>
             <w:r>
               <w:rPr>
-                <w:noProof/>
                 <w:webHidden/>
               </w:rPr>
               <w:tab/>
             </w:r>
             <w:r>
               <w:rPr>
-                <w:noProof/>
                 <w:webHidden/>
               </w:rPr>
               <w:fldChar w:fldCharType="begin"/>
             </w:r>
             <w:r>
               <w:rPr>
-                <w:noProof/>
                 <w:webHidden/>
               </w:rPr>
               <w:instrText xml:space="preserve"> PAGEREF _Toc183096221 \h </w:instrText>
             </w:r>
             <w:r>
               <w:rPr>
-                <w:noProof/>
-                <w:webHidden/>
-              </w:rPr>
-            </w:r>
-            <w:r>
-              <w:rPr>
-                <w:noProof/>
+                <w:webHidden/>
+              </w:rPr>
+            </w:r>
+            <w:r>
+              <w:rPr>
                 <w:webHidden/>
               </w:rPr>
               <w:fldChar w:fldCharType="separate"/>
             </w:r>
             <w:r>
               <w:rPr>
-                <w:noProof/>
                 <w:webHidden/>
               </w:rPr>
               <w:t>7</w:t>
             </w:r>
             <w:r>
               <w:rPr>
-                <w:noProof/>
                 <w:webHidden/>
               </w:rPr>
               <w:fldChar w:fldCharType="end"/>
@@ -781,7 +676,6 @@
             </w:tabs>
             <w:rPr>
               <w:rFonts w:eastAsiaTheme="minorEastAsia"/>
-              <w:noProof/>
               <w:sz w:val="24"/>
               <w:szCs w:val="24"/>
               <w:lang w:eastAsia="nl-NL"/>
@@ -791,54 +685,46 @@
             <w:r>
               <w:rPr>
                 <w:rStyle w:val="Hyperlink"/>
-                <w:noProof/>
               </w:rPr>
               <w:t>Speler Beweging</w:t>
             </w:r>
             <w:r>
               <w:rPr>
-                <w:noProof/>
                 <w:webHidden/>
               </w:rPr>
               <w:tab/>
             </w:r>
             <w:r>
               <w:rPr>
-                <w:noProof/>
                 <w:webHidden/>
               </w:rPr>
               <w:fldChar w:fldCharType="begin"/>
             </w:r>
             <w:r>
               <w:rPr>
-                <w:noProof/>
                 <w:webHidden/>
               </w:rPr>
               <w:instrText xml:space="preserve"> PAGEREF _Toc183096222 \h </w:instrText>
             </w:r>
             <w:r>
               <w:rPr>
-                <w:noProof/>
-                <w:webHidden/>
-              </w:rPr>
-            </w:r>
-            <w:r>
-              <w:rPr>
-                <w:noProof/>
+                <w:webHidden/>
+              </w:rPr>
+            </w:r>
+            <w:r>
+              <w:rPr>
                 <w:webHidden/>
               </w:rPr>
               <w:fldChar w:fldCharType="separate"/>
             </w:r>
             <w:r>
               <w:rPr>
-                <w:noProof/>
                 <w:webHidden/>
               </w:rPr>
               <w:t>8</w:t>
             </w:r>
             <w:r>
               <w:rPr>
-                <w:noProof/>
                 <w:webHidden/>
               </w:rPr>
               <w:fldChar w:fldCharType="end"/>
@@ -853,7 +739,6 @@
             </w:tabs>
             <w:rPr>
               <w:rFonts w:eastAsiaTheme="minorEastAsia"/>
-              <w:noProof/>
               <w:sz w:val="24"/>
               <w:szCs w:val="24"/>
               <w:lang w:eastAsia="nl-NL"/>
@@ -863,54 +748,46 @@
             <w:r>
               <w:rPr>
                 <w:rStyle w:val="Hyperlink"/>
-                <w:noProof/>
               </w:rPr>
               <w:t>Vijanden (indien nodig)</w:t>
             </w:r>
             <w:r>
               <w:rPr>
-                <w:noProof/>
                 <w:webHidden/>
               </w:rPr>
               <w:tab/>
             </w:r>
             <w:r>
               <w:rPr>
-                <w:noProof/>
                 <w:webHidden/>
               </w:rPr>
               <w:fldChar w:fldCharType="begin"/>
             </w:r>
             <w:r>
               <w:rPr>
-                <w:noProof/>
                 <w:webHidden/>
               </w:rPr>
               <w:instrText xml:space="preserve"> PAGEREF _Toc183096223 \h </w:instrText>
             </w:r>
             <w:r>
               <w:rPr>
-                <w:noProof/>
-                <w:webHidden/>
-              </w:rPr>
-            </w:r>
-            <w:r>
-              <w:rPr>
-                <w:noProof/>
+                <w:webHidden/>
+              </w:rPr>
+            </w:r>
+            <w:r>
+              <w:rPr>
                 <w:webHidden/>
               </w:rPr>
               <w:fldChar w:fldCharType="separate"/>
             </w:r>
             <w:r>
               <w:rPr>
-                <w:noProof/>
                 <w:webHidden/>
               </w:rPr>
               <w:t>9</w:t>
             </w:r>
             <w:r>
               <w:rPr>
-                <w:noProof/>
                 <w:webHidden/>
               </w:rPr>
               <w:fldChar w:fldCharType="end"/>
@@ -925,7 +802,6 @@
             </w:tabs>
             <w:rPr>
               <w:rFonts w:eastAsiaTheme="minorEastAsia"/>
-              <w:noProof/>
               <w:sz w:val="24"/>
               <w:szCs w:val="24"/>
               <w:lang w:eastAsia="nl-NL"/>
@@ -935,54 +811,46 @@
             <w:r>
               <w:rPr>
                 <w:rStyle w:val="Hyperlink"/>
-                <w:noProof/>
               </w:rPr>
               <w:t>User Interface</w:t>
             </w:r>
             <w:r>
               <w:rPr>
-                <w:noProof/>
                 <w:webHidden/>
               </w:rPr>
               <w:tab/>
             </w:r>
             <w:r>
               <w:rPr>
-                <w:noProof/>
                 <w:webHidden/>
               </w:rPr>
               <w:fldChar w:fldCharType="begin"/>
             </w:r>
             <w:r>
               <w:rPr>
-                <w:noProof/>
                 <w:webHidden/>
               </w:rPr>
               <w:instrText xml:space="preserve"> PAGEREF _Toc183096224 \h </w:instrText>
             </w:r>
             <w:r>
               <w:rPr>
-                <w:noProof/>
-                <w:webHidden/>
-              </w:rPr>
-            </w:r>
-            <w:r>
-              <w:rPr>
-                <w:noProof/>
+                <w:webHidden/>
+              </w:rPr>
+            </w:r>
+            <w:r>
+              <w:rPr>
                 <w:webHidden/>
               </w:rPr>
               <w:fldChar w:fldCharType="separate"/>
             </w:r>
             <w:r>
               <w:rPr>
-                <w:noProof/>
                 <w:webHidden/>
               </w:rPr>
               <w:t>10</w:t>
             </w:r>
             <w:r>
               <w:rPr>
-                <w:noProof/>
                 <w:webHidden/>
               </w:rPr>
               <w:fldChar w:fldCharType="end"/>
@@ -997,7 +865,6 @@
             </w:tabs>
             <w:rPr>
               <w:rFonts w:eastAsiaTheme="minorEastAsia"/>
-              <w:noProof/>
               <w:sz w:val="24"/>
               <w:szCs w:val="24"/>
               <w:lang w:eastAsia="nl-NL"/>
@@ -1007,54 +874,46 @@
             <w:r>
               <w:rPr>
                 <w:rStyle w:val="Hyperlink"/>
-                <w:noProof/>
               </w:rPr>
               <w:t>Level Elementen</w:t>
             </w:r>
             <w:r>
               <w:rPr>
-                <w:noProof/>
                 <w:webHidden/>
               </w:rPr>
               <w:tab/>
             </w:r>
             <w:r>
               <w:rPr>
-                <w:noProof/>
                 <w:webHidden/>
               </w:rPr>
               <w:fldChar w:fldCharType="begin"/>
             </w:r>
             <w:r>
               <w:rPr>
-                <w:noProof/>
                 <w:webHidden/>
               </w:rPr>
               <w:instrText xml:space="preserve"> PAGEREF _Toc183096225 \h </w:instrText>
             </w:r>
             <w:r>
               <w:rPr>
-                <w:noProof/>
-                <w:webHidden/>
-              </w:rPr>
-            </w:r>
-            <w:r>
-              <w:rPr>
-                <w:noProof/>
+                <w:webHidden/>
+              </w:rPr>
+            </w:r>
+            <w:r>
+              <w:rPr>
                 <w:webHidden/>
               </w:rPr>
               <w:fldChar w:fldCharType="separate"/>
             </w:r>
             <w:r>
               <w:rPr>
-                <w:noProof/>
                 <w:webHidden/>
               </w:rPr>
               <w:t>11</w:t>
             </w:r>
             <w:r>
               <w:rPr>
-                <w:noProof/>
                 <w:webHidden/>
               </w:rPr>
               <w:fldChar w:fldCharType="end"/>
@@ -1069,7 +928,6 @@
             </w:tabs>
             <w:rPr>
               <w:rFonts w:eastAsiaTheme="minorEastAsia"/>
-              <w:noProof/>
               <w:sz w:val="24"/>
               <w:szCs w:val="24"/>
               <w:lang w:eastAsia="nl-NL"/>
@@ -1079,54 +937,46 @@
             <w:r>
               <w:rPr>
                 <w:rStyle w:val="Hyperlink"/>
-                <w:noProof/>
               </w:rPr>
               <w:t>Levels</w:t>
             </w:r>
             <w:r>
               <w:rPr>
-                <w:noProof/>
                 <w:webHidden/>
               </w:rPr>
               <w:tab/>
             </w:r>
             <w:r>
               <w:rPr>
-                <w:noProof/>
                 <w:webHidden/>
               </w:rPr>
               <w:fldChar w:fldCharType="begin"/>
             </w:r>
             <w:r>
               <w:rPr>
-                <w:noProof/>
                 <w:webHidden/>
               </w:rPr>
               <w:instrText xml:space="preserve"> PAGEREF _Toc183096226 \h </w:instrText>
             </w:r>
             <w:r>
               <w:rPr>
-                <w:noProof/>
-                <w:webHidden/>
-              </w:rPr>
-            </w:r>
-            <w:r>
-              <w:rPr>
-                <w:noProof/>
+                <w:webHidden/>
+              </w:rPr>
+            </w:r>
+            <w:r>
+              <w:rPr>
                 <w:webHidden/>
               </w:rPr>
               <w:fldChar w:fldCharType="separate"/>
             </w:r>
             <w:r>
               <w:rPr>
-                <w:noProof/>
                 <w:webHidden/>
               </w:rPr>
               <w:t>12</w:t>
             </w:r>
             <w:r>
               <w:rPr>
-                <w:noProof/>
                 <w:webHidden/>
               </w:rPr>
               <w:fldChar w:fldCharType="end"/>
@@ -1141,7 +991,6 @@
             </w:tabs>
             <w:rPr>
               <w:rFonts w:eastAsiaTheme="minorEastAsia"/>
-              <w:noProof/>
               <w:sz w:val="24"/>
               <w:szCs w:val="24"/>
               <w:lang w:eastAsia="nl-NL"/>
@@ -1151,7 +1000,6 @@
             <w:r>
               <w:rPr>
                 <w:rStyle w:val="Hyperlink"/>
-                <w:noProof/>
               </w:rPr>
               <w:t xml:space="preserve">Modus </w:t>
             </w:r>
@@ -1160,54 +1008,46 @@
                 <w:rStyle w:val="Hyperlink"/>
                 <w:i/>
                 <w:iCs/>
-                <w:noProof/>
               </w:rPr>
               <w:t>(indien nodig)</w:t>
             </w:r>
             <w:r>
               <w:rPr>
-                <w:noProof/>
                 <w:webHidden/>
               </w:rPr>
               <w:tab/>
             </w:r>
             <w:r>
               <w:rPr>
-                <w:noProof/>
                 <w:webHidden/>
               </w:rPr>
               <w:fldChar w:fldCharType="begin"/>
             </w:r>
             <w:r>
               <w:rPr>
-                <w:noProof/>
                 <w:webHidden/>
               </w:rPr>
               <w:instrText xml:space="preserve"> PAGEREF _Toc183096227 \h </w:instrText>
             </w:r>
             <w:r>
               <w:rPr>
-                <w:noProof/>
-                <w:webHidden/>
-              </w:rPr>
-            </w:r>
-            <w:r>
-              <w:rPr>
-                <w:noProof/>
+                <w:webHidden/>
+              </w:rPr>
+            </w:r>
+            <w:r>
+              <w:rPr>
                 <w:webHidden/>
               </w:rPr>
               <w:fldChar w:fldCharType="separate"/>
             </w:r>
             <w:r>
               <w:rPr>
-                <w:noProof/>
                 <w:webHidden/>
               </w:rPr>
               <w:t>13</w:t>
             </w:r>
             <w:r>
               <w:rPr>
-                <w:noProof/>
                 <w:webHidden/>
               </w:rPr>
               <w:fldChar w:fldCharType="end"/>
@@ -1222,7 +1062,6 @@
             </w:tabs>
             <w:rPr>
               <w:rFonts w:eastAsiaTheme="minorEastAsia"/>
-              <w:noProof/>
               <w:sz w:val="24"/>
               <w:szCs w:val="24"/>
               <w:lang w:eastAsia="nl-NL"/>
@@ -1232,7 +1071,6 @@
             <w:r>
               <w:rPr>
                 <w:rStyle w:val="Hyperlink"/>
-                <w:noProof/>
               </w:rPr>
               <w:t>Speler prestatie/ Achievement</w:t>
             </w:r>
@@ -1241,54 +1079,46 @@
                 <w:rStyle w:val="Hyperlink"/>
                 <w:i/>
                 <w:iCs/>
-                <w:noProof/>
               </w:rPr>
               <w:t xml:space="preserve"> (indien nodig)</w:t>
             </w:r>
             <w:r>
               <w:rPr>
-                <w:noProof/>
                 <w:webHidden/>
               </w:rPr>
               <w:tab/>
             </w:r>
             <w:r>
               <w:rPr>
-                <w:noProof/>
                 <w:webHidden/>
               </w:rPr>
               <w:fldChar w:fldCharType="begin"/>
             </w:r>
             <w:r>
               <w:rPr>
-                <w:noProof/>
                 <w:webHidden/>
               </w:rPr>
               <w:instrText xml:space="preserve"> PAGEREF _Toc183096228 \h </w:instrText>
             </w:r>
             <w:r>
               <w:rPr>
-                <w:noProof/>
-                <w:webHidden/>
-              </w:rPr>
-            </w:r>
-            <w:r>
-              <w:rPr>
-                <w:noProof/>
+                <w:webHidden/>
+              </w:rPr>
+            </w:r>
+            <w:r>
+              <w:rPr>
                 <w:webHidden/>
               </w:rPr>
               <w:fldChar w:fldCharType="separate"/>
             </w:r>
             <w:r>
               <w:rPr>
-                <w:noProof/>
                 <w:webHidden/>
               </w:rPr>
               <w:t>14</w:t>
             </w:r>
             <w:r>
               <w:rPr>
-                <w:noProof/>
                 <w:webHidden/>
               </w:rPr>
               <w:fldChar w:fldCharType="end"/>
@@ -1303,7 +1133,6 @@
             </w:tabs>
             <w:rPr>
               <w:rFonts w:eastAsiaTheme="minorEastAsia"/>
-              <w:noProof/>
               <w:sz w:val="24"/>
               <w:szCs w:val="24"/>
               <w:lang w:eastAsia="nl-NL"/>
@@ -1313,54 +1142,46 @@
             <w:r>
               <w:rPr>
                 <w:rStyle w:val="Hyperlink"/>
-                <w:noProof/>
               </w:rPr>
               <w:t>Input/ Control scheme</w:t>
             </w:r>
             <w:r>
               <w:rPr>
-                <w:noProof/>
                 <w:webHidden/>
               </w:rPr>
               <w:tab/>
             </w:r>
             <w:r>
               <w:rPr>
-                <w:noProof/>
                 <w:webHidden/>
               </w:rPr>
               <w:fldChar w:fldCharType="begin"/>
             </w:r>
             <w:r>
               <w:rPr>
-                <w:noProof/>
                 <w:webHidden/>
               </w:rPr>
               <w:instrText xml:space="preserve"> PAGEREF _Toc183096229 \h </w:instrText>
             </w:r>
             <w:r>
               <w:rPr>
-                <w:noProof/>
-                <w:webHidden/>
-              </w:rPr>
-            </w:r>
-            <w:r>
-              <w:rPr>
-                <w:noProof/>
+                <w:webHidden/>
+              </w:rPr>
+            </w:r>
+            <w:r>
+              <w:rPr>
                 <w:webHidden/>
               </w:rPr>
               <w:fldChar w:fldCharType="separate"/>
             </w:r>
             <w:r>
               <w:rPr>
-                <w:noProof/>
                 <w:webHidden/>
               </w:rPr>
               <w:t>15</w:t>
             </w:r>
             <w:r>
               <w:rPr>
-                <w:noProof/>
                 <w:webHidden/>
               </w:rPr>
               <w:fldChar w:fldCharType="end"/>
@@ -1375,7 +1196,6 @@
             </w:tabs>
             <w:rPr>
               <w:rFonts w:eastAsiaTheme="minorEastAsia"/>
-              <w:noProof/>
               <w:sz w:val="24"/>
               <w:szCs w:val="24"/>
               <w:lang w:eastAsia="nl-NL"/>
@@ -1385,54 +1205,46 @@
             <w:r>
               <w:rPr>
                 <w:rStyle w:val="Hyperlink"/>
-                <w:noProof/>
               </w:rPr>
               <w:t>Story/ Scenario/ Synopsis/ Lore</w:t>
             </w:r>
             <w:r>
               <w:rPr>
-                <w:noProof/>
                 <w:webHidden/>
               </w:rPr>
               <w:tab/>
             </w:r>
             <w:r>
               <w:rPr>
-                <w:noProof/>
                 <w:webHidden/>
               </w:rPr>
               <w:fldChar w:fldCharType="begin"/>
             </w:r>
             <w:r>
               <w:rPr>
-                <w:noProof/>
                 <w:webHidden/>
               </w:rPr>
               <w:instrText xml:space="preserve"> PAGEREF _Toc183096230 \h </w:instrText>
             </w:r>
             <w:r>
               <w:rPr>
-                <w:noProof/>
-                <w:webHidden/>
-              </w:rPr>
-            </w:r>
-            <w:r>
-              <w:rPr>
-                <w:noProof/>
+                <w:webHidden/>
+              </w:rPr>
+            </w:r>
+            <w:r>
+              <w:rPr>
                 <w:webHidden/>
               </w:rPr>
               <w:fldChar w:fldCharType="separate"/>
             </w:r>
             <w:r>
               <w:rPr>
-                <w:noProof/>
                 <w:webHidden/>
               </w:rPr>
               <w:t>16</w:t>
             </w:r>
             <w:r>
               <w:rPr>
-                <w:noProof/>
                 <w:webHidden/>
               </w:rPr>
               <w:fldChar w:fldCharType="end"/>
@@ -1490,14 +1302,7 @@
           <w:i/>
           <w:iCs/>
         </w:rPr>
-        <w:t>Als</w:t>
-      </w:r>
-      <w:r>
-        <w:rPr>
-          <w:i/>
-          <w:iCs/>
-        </w:rPr>
-        <w:t xml:space="preserve"> groep vul je het </w:t>
+        <w:t xml:space="preserve">Als groep vul je het </w:t>
       </w:r>
       <w:r>
         <w:rPr>
@@ -1985,14 +1790,12 @@
               <w:rPr>
                 <w:b/>
                 <w:bCs/>
-                <w:lang w:val="en-US"/>
               </w:rPr>
             </w:pPr>
             <w:r>
               <w:rPr>
                 <w:b/>
                 <w:bCs/>
-                <w:lang w:val="en-US"/>
               </w:rPr>
               <w:t>Art Stijl:</w:t>
             </w:r>
@@ -2040,14 +1843,12 @@
               <w:rPr>
                 <w:b/>
                 <w:bCs/>
-                <w:lang w:val="en-US"/>
               </w:rPr>
             </w:pPr>
             <w:r>
               <w:rPr>
                 <w:b/>
                 <w:bCs/>
-                <w:lang w:val="en-US"/>
               </w:rPr>
               <w:t>Originaliteit/USP (Unique Selling Point):</w:t>
             </w:r>
@@ -2057,7 +1858,6 @@
               <w:rPr>
                 <w:b/>
                 <w:bCs/>
-                <w:lang w:val="en-US"/>
               </w:rPr>
             </w:pPr>
           </w:p>
@@ -2078,14 +1878,7 @@
                 <w:b/>
                 <w:bCs/>
               </w:rPr>
-              <w:t>De meer je faalt d</w:t>
-            </w:r>
-            <w:r>
-              <w:rPr>
-                <w:b/>
-                <w:bCs/>
-              </w:rPr>
-              <w:t xml:space="preserve">e meer de je game je </w:t>
+              <w:t xml:space="preserve">De meer je faalt de meer de je game je </w:t>
             </w:r>
             <w:r>
               <w:rPr>
@@ -2132,7 +1925,6 @@
               <w:rPr>
                 <w:b/>
                 <w:bCs/>
-                <w:lang w:val="en-US"/>
               </w:rPr>
             </w:pPr>
           </w:p>
@@ -2152,23 +1944,8 @@
               <w:rPr>
                 <w:b/>
                 <w:bCs/>
-                <w:lang w:val="en-US"/>
-              </w:rPr>
-              <w:t xml:space="preserve">In Flipping Out! </w:t>
-            </w:r>
-            <w:r>
-              <w:rPr>
-                <w:b/>
-                <w:bCs/>
-              </w:rPr>
-              <w:t>Probeer je de bal tot de top van de flipperkast te krijgen doo</w:t>
-            </w:r>
-            <w:r>
-              <w:rPr>
-                <w:b/>
-                <w:bCs/>
-              </w:rPr>
-              <w:t>r verschillende apparaten binnen de flipperkast te activeren.</w:t>
+              </w:rPr>
+              <w:t>In Flipping Out! Probeer je de bal tot de top van de flipperkast te krijgen door verschillende apparaten binnen de flipperkast te activeren.</w:t>
             </w:r>
           </w:p>
         </w:tc>
@@ -2616,13 +2393,7 @@
         </w:tc>
       </w:tr>
     </w:tbl>
-    <w:p>
-      <w:pPr>
-        <w:rPr>
-          <w:lang w:val="en-US"/>
-        </w:rPr>
-      </w:pPr>
-    </w:p>
+    <w:p/>
     <w:p>
       <w:pPr>
         <w:rPr>
@@ -2630,35 +2401,22 @@
           <w:color w:val="2F5496" w:themeColor="accent1" w:themeShade="BF"/>
           <w:sz w:val="32"/>
           <w:szCs w:val="32"/>
-          <w:lang w:val="en-US"/>
-        </w:rPr>
-      </w:pPr>
-      <w:r>
-        <w:rPr>
-          <w:lang w:val="en-US"/>
-        </w:rPr>
+        </w:rPr>
+      </w:pPr>
+      <w:r>
         <w:br w:type="page"/>
       </w:r>
     </w:p>
     <w:p>
       <w:pPr>
         <w:pStyle w:val="Heading1"/>
-        <w:rPr>
-          <w:lang w:val="en-US"/>
-        </w:rPr>
       </w:pPr>
       <w:bookmarkStart w:id="7" w:name="_Toc183096221"/>
       <w:r>
-        <w:rPr>
-          <w:lang w:val="en-US"/>
-        </w:rPr>
         <w:lastRenderedPageBreak/>
         <w:t>Game</w:t>
       </w:r>
       <w:r>
-        <w:rPr>
-          <w:lang w:val="en-US"/>
-        </w:rPr>
         <w:t xml:space="preserve"> Elements</w:t>
       </w:r>
       <w:bookmarkEnd w:id="7"/>
@@ -2692,50 +2450,21 @@
     <w:p>
       <w:pPr>
         <w:pStyle w:val="Heading2"/>
-        <w:rPr>
-          <w:lang w:val="en-GB"/>
-        </w:rPr>
       </w:pPr>
       <w:bookmarkStart w:id="9" w:name="_Toc164756213"/>
       <w:r>
-        <w:rPr>
-          <w:lang w:val="en-GB"/>
-        </w:rPr>
         <w:t>Game Mechanics</w:t>
       </w:r>
       <w:bookmarkEnd w:id="9"/>
     </w:p>
     <w:p>
-      <w:pPr>
-        <w:rPr>
-          <w:lang w:val="en-GB"/>
-        </w:rPr>
-      </w:pPr>
-      <w:r>
-        <w:rPr>
-          <w:lang w:val="en-GB"/>
-        </w:rPr>
-        <w:t>Player controlled f</w:t>
-      </w:r>
-      <w:r>
-        <w:rPr>
-          <w:lang w:val="en-GB"/>
-        </w:rPr>
-        <w:t>lippers in de kast.</w:t>
-      </w:r>
-    </w:p>
-    <w:p>
-      <w:r>
-        <w:t>Sentient</w:t>
-      </w:r>
-      <w:r>
-        <w:t xml:space="preserve"> levende</w:t>
-      </w:r>
-      <w:r>
-        <w:t xml:space="preserve"> flipperkast die de p</w:t>
-      </w:r>
-      <w:r>
-        <w:t>layer pest de vaker je valt etc.</w:t>
+      <w:r>
+        <w:t>Player controlled flippers in de kast.</w:t>
+      </w:r>
+    </w:p>
+    <w:p>
+      <w:r>
+        <w:t>Sentient levende flipperkast die de player pest de vaker je valt etc.</w:t>
       </w:r>
     </w:p>
     <w:p/>
@@ -2924,153 +2653,310 @@
     </w:p>
     <w:p>
       <w:pPr>
+        <w:rPr>
+          <w:i/>
+          <w:iCs/>
+        </w:rPr>
+      </w:pPr>
+      <w:r>
+        <w:rPr>
+          <w:i/>
+          <w:iCs/>
+        </w:rPr>
+        <w:t>[</w:t>
+      </w:r>
+      <w:r>
+        <w:rPr>
+          <w:i/>
+          <w:iCs/>
+        </w:rPr>
+        <w:t>Beschrijf hier de verschillende menu</w:t>
+      </w:r>
+      <w:r>
+        <w:rPr>
+          <w:i/>
+          <w:iCs/>
+        </w:rPr>
+        <w:t xml:space="preserve"> structuren en </w:t>
+      </w:r>
+      <w:r>
+        <w:rPr>
+          <w:i/>
+          <w:iCs/>
+        </w:rPr>
+        <w:t>g</w:t>
+      </w:r>
+      <w:r>
+        <w:rPr>
+          <w:i/>
+          <w:iCs/>
+        </w:rPr>
+        <w:t xml:space="preserve">rafische </w:t>
+      </w:r>
+      <w:r>
+        <w:rPr>
+          <w:i/>
+          <w:iCs/>
+        </w:rPr>
+        <w:t>g</w:t>
+      </w:r>
+      <w:r>
+        <w:rPr>
+          <w:i/>
+          <w:iCs/>
+        </w:rPr>
+        <w:t xml:space="preserve">ebruiker </w:t>
+      </w:r>
+      <w:r>
+        <w:rPr>
+          <w:i/>
+          <w:iCs/>
+        </w:rPr>
+        <w:t>e</w:t>
+      </w:r>
+      <w:r>
+        <w:rPr>
+          <w:i/>
+          <w:iCs/>
+        </w:rPr>
+        <w:t xml:space="preserve">lementen in het spel. Hoe ziet het er uit wat is het doel van het element en waar </w:t>
+      </w:r>
+      <w:r>
+        <w:rPr>
+          <w:i/>
+          <w:iCs/>
+        </w:rPr>
+        <w:t xml:space="preserve">op het scherm </w:t>
+      </w:r>
+      <w:r>
+        <w:rPr>
+          <w:i/>
+          <w:iCs/>
+        </w:rPr>
+        <w:t xml:space="preserve">moet het staan om de speler </w:t>
+      </w:r>
+      <w:r>
+        <w:rPr>
+          <w:i/>
+          <w:iCs/>
+        </w:rPr>
+        <w:t xml:space="preserve">zo </w:t>
+      </w:r>
+      <w:r>
+        <w:rPr>
+          <w:i/>
+          <w:iCs/>
+        </w:rPr>
+        <w:t xml:space="preserve">goed </w:t>
+      </w:r>
+      <w:r>
+        <w:rPr>
+          <w:i/>
+          <w:iCs/>
+        </w:rPr>
+        <w:t xml:space="preserve">mogelijk </w:t>
+      </w:r>
+      <w:r>
+        <w:rPr>
+          <w:i/>
+          <w:iCs/>
+        </w:rPr>
+        <w:t xml:space="preserve">te begeleiden/ informeren </w:t>
+      </w:r>
+      <w:r>
+        <w:rPr>
+          <w:i/>
+          <w:iCs/>
+        </w:rPr>
+        <w:t xml:space="preserve">zodat het voor de speler </w:t>
+      </w:r>
+      <w:r>
+        <w:rPr>
+          <w:i/>
+          <w:iCs/>
+        </w:rPr>
+        <w:t>snel</w:t>
+      </w:r>
+      <w:r>
+        <w:rPr>
+          <w:i/>
+          <w:iCs/>
+        </w:rPr>
+        <w:t xml:space="preserve"> en makkelijk leesbaar/</w:t>
+      </w:r>
+      <w:r>
+        <w:rPr>
+          <w:i/>
+          <w:iCs/>
+        </w:rPr>
+        <w:t xml:space="preserve"> duidelijk is</w:t>
+      </w:r>
+      <w:r>
+        <w:rPr>
+          <w:i/>
+          <w:iCs/>
+        </w:rPr>
+        <w:t>.</w:t>
+      </w:r>
+      <w:r>
+        <w:rPr>
+          <w:i/>
+          <w:iCs/>
+        </w:rPr>
+        <w:t>]</w:t>
+      </w:r>
+    </w:p>
+    <w:p>
+      <w:pPr>
         <w:pStyle w:val="Heading2"/>
-        <w:rPr>
-          <w:lang w:val="en-US"/>
-        </w:rPr>
       </w:pPr>
       <w:bookmarkStart w:id="18" w:name="_Toc164756235"/>
       <w:r>
-        <w:rPr>
-          <w:lang w:val="en-US"/>
-        </w:rPr>
         <w:t>Menu Flow</w:t>
       </w:r>
       <w:bookmarkEnd w:id="18"/>
     </w:p>
     <w:p>
-      <w:pPr>
-        <w:rPr>
-          <w:lang w:val="en-US"/>
-        </w:rPr>
-      </w:pPr>
-      <w:r>
-        <w:rPr>
-          <w:lang w:val="en-US"/>
-        </w:rPr>
+      <w:r>
         <w:t xml:space="preserve">PLAY </w:t>
       </w:r>
       <w:r>
-        <w:rPr>
-          <w:lang w:val="en-US"/>
-        </w:rPr>
         <w:sym w:font="Wingdings" w:char="F0E0"/>
       </w:r>
       <w:r>
-        <w:rPr>
-          <w:lang w:val="en-US"/>
-        </w:rPr>
         <w:t xml:space="preserve"> gameplay</w:t>
       </w:r>
     </w:p>
     <w:p>
-      <w:pPr>
-        <w:rPr>
-          <w:lang w:val="en-US"/>
-        </w:rPr>
-      </w:pPr>
-      <w:r>
-        <w:rPr>
-          <w:lang w:val="en-US"/>
-        </w:rPr>
+      <w:r>
         <w:t xml:space="preserve">SETTINGS </w:t>
       </w:r>
       <w:r>
-        <w:rPr>
-          <w:lang w:val="en-US"/>
-        </w:rPr>
+        <w:sym w:font="Wingdings" w:char="F0DF"/>
+      </w:r>
+      <w:r>
         <w:sym w:font="Wingdings" w:char="F0E0"/>
       </w:r>
       <w:r>
-        <w:rPr>
-          <w:lang w:val="en-US"/>
-        </w:rPr>
-        <w:t xml:space="preserve"> [Opens settings canvas in the scene]</w:t>
-      </w:r>
-    </w:p>
-    <w:p>
-      <w:pPr>
-        <w:rPr>
-          <w:lang w:val="en-US"/>
-        </w:rPr>
-      </w:pPr>
-      <w:r>
-        <w:rPr>
-          <w:lang w:val="en-US"/>
-        </w:rPr>
-        <w:t>QUIT</w:t>
-      </w:r>
-      <w:r>
-        <w:rPr>
-          <w:lang w:val="en-US"/>
-        </w:rPr>
+        <w:t xml:space="preserve"> [Op</w:t>
+      </w:r>
+      <w:r>
+        <w:t xml:space="preserve">ent </w:t>
+      </w:r>
+      <w:r>
+        <w:t xml:space="preserve">settings canvas in </w:t>
+      </w:r>
+      <w:r>
+        <w:t>dezelfde</w:t>
+      </w:r>
+      <w:r>
+        <w:t xml:space="preserve"> scene]</w:t>
+      </w:r>
+      <w:r>
         <w:t xml:space="preserve"> </w:t>
       </w:r>
-      <w:r>
-        <w:rPr>
-          <w:lang w:val="en-US"/>
-        </w:rPr>
+    </w:p>
+    <w:p>
+      <w:r>
+        <w:t xml:space="preserve">QUIT </w:t>
+      </w:r>
+      <w:r>
         <w:sym w:font="Wingdings" w:char="F0E0"/>
       </w:r>
       <w:r>
-        <w:rPr>
-          <w:lang w:val="en-US"/>
-        </w:rPr>
-        <w:t xml:space="preserve"> Exits the game</w:t>
-      </w:r>
-    </w:p>
+        <w:t xml:space="preserve"> </w:t>
+      </w:r>
+      <w:r>
+        <w:t>Gaat uit de</w:t>
+      </w:r>
+      <w:r>
+        <w:t xml:space="preserve"> game</w:t>
+      </w:r>
+    </w:p>
+    <w:p>
+      <w:r>
+        <w:t xml:space="preserve">Esc </w:t>
+      </w:r>
+      <w:r>
+        <w:sym w:font="Wingdings" w:char="F0E0"/>
+      </w:r>
+      <w:r>
+        <w:t xml:space="preserve"> Pauze menu</w:t>
+      </w:r>
+      <w:r>
+        <w:t xml:space="preserve"> </w:t>
+      </w:r>
+      <w:r>
+        <w:sym w:font="Wingdings" w:char="F0DF"/>
+      </w:r>
+      <w:r>
+        <w:sym w:font="Wingdings" w:char="F0E0"/>
+      </w:r>
+      <w:r>
+        <w:t xml:space="preserve"> </w:t>
+      </w:r>
+      <w:r>
+        <w:t>SETTINGS</w:t>
+      </w:r>
+    </w:p>
+    <w:p>
+      <w:r>
+        <w:t xml:space="preserve">Esc </w:t>
+      </w:r>
+      <w:r>
+        <w:sym w:font="Wingdings" w:char="F0E0"/>
+      </w:r>
+      <w:r>
+        <w:t xml:space="preserve"> Pauze menu</w:t>
+      </w:r>
+      <w:r>
+        <w:t xml:space="preserve"> </w:t>
+      </w:r>
+      <w:r>
+        <w:sym w:font="Wingdings" w:char="F0DF"/>
+      </w:r>
+      <w:r>
+        <w:sym w:font="Wingdings" w:char="F0E0"/>
+      </w:r>
+      <w:r>
+        <w:t xml:space="preserve"> QUIT</w:t>
+      </w:r>
+    </w:p>
+    <w:p/>
     <w:p>
       <w:pPr>
         <w:pStyle w:val="Heading2"/>
-        <w:rPr>
-          <w:lang w:val="en-US"/>
-        </w:rPr>
       </w:pPr>
       <w:bookmarkStart w:id="19" w:name="_Toc164756236"/>
       <w:r>
-        <w:rPr>
-          <w:lang w:val="en-US"/>
-        </w:rPr>
         <w:t>Main Menu</w:t>
       </w:r>
       <w:bookmarkEnd w:id="19"/>
     </w:p>
     <w:p>
-      <w:pPr>
-        <w:rPr>
-          <w:lang w:val="en-US"/>
-        </w:rPr>
-      </w:pPr>
-      <w:r>
-        <w:rPr>
-          <w:lang w:val="en-US"/>
-        </w:rPr>
-        <w:t>…</w:t>
+      <w:r>
+        <w:t>De Main menu is een mix tussen wat donkere kleuren en neon. Het heeft een futuristic maar wat grimmige look</w:t>
+      </w:r>
+      <w:r>
+        <w:t>. Er gaat zich een PLAY, SETTINGS en QUIT knop bevinden hier in.</w:t>
+      </w:r>
+    </w:p>
+    <w:p>
+      <w:r>
+        <w:t>Deze knoppen gaan duidelijk onder elkaar staan om het makkelijker te maken voor de gebruiker.</w:t>
       </w:r>
     </w:p>
     <w:p>
       <w:pPr>
         <w:pStyle w:val="Heading2"/>
-        <w:rPr>
-          <w:lang w:val="en-US"/>
-        </w:rPr>
-      </w:pPr>
-      <w:r>
-        <w:rPr>
-          <w:lang w:val="en-US"/>
-        </w:rPr>
-        <w:t>In Game M</w:t>
-      </w:r>
-      <w:r>
-        <w:rPr>
-          <w:lang w:val="en-US"/>
-        </w:rPr>
-        <w:t>enu</w:t>
-      </w:r>
-    </w:p>
-    <w:p>
-      <w:r>
-        <w:t>…</w:t>
+      </w:pPr>
+      <w:r>
+        <w:t>In Game Menu</w:t>
+      </w:r>
+    </w:p>
+    <w:p>
+      <w:r>
+        <w:t>Wanneer je In game escape klikt opent een pauze menu. Dit menu geeft de Settings en Quit knop mee.</w:t>
       </w:r>
     </w:p>
     <w:p>
@@ -3094,33 +2980,150 @@
     </w:p>
     <w:p>
       <w:r>
-        <w:t>…</w:t>
-      </w:r>
-    </w:p>
-    <w:p>
-      <w:pPr>
-        <w:pStyle w:val="Heading3"/>
-      </w:pPr>
-    </w:p>
-    <w:p>
-      <w:pPr>
-        <w:rPr>
-          <w:b/>
-          <w:bCs/>
-          <w:i/>
-          <w:iCs/>
-        </w:rPr>
-      </w:pPr>
-      <w:r>
-        <w:rPr>
-          <w:b/>
-          <w:bCs/>
-          <w:i/>
-          <w:iCs/>
-        </w:rPr>
-        <w:t>[voeg meer onderdelen toe als die nodig zijn]</w:t>
-      </w:r>
-    </w:p>
+        <w:t>De knoppen staan duidelijk als optie in het beeld voor de speler om duidelijk te zien wat de opties zijn om te doen. We willen zorgen voor een makkelijk te maneuvreren omgeving voor de speler.</w:t>
+      </w:r>
+      <w:r>
+        <w:br w:type="page"/>
+      </w:r>
+    </w:p>
+    <w:p>
+      <w:pPr>
+        <w:pStyle w:val="Heading1"/>
+      </w:pPr>
+      <w:bookmarkStart w:id="21" w:name="_Toc183096225"/>
+      <w:r>
+        <w:lastRenderedPageBreak/>
+        <w:t>Level</w:t>
+      </w:r>
+      <w:r>
+        <w:t xml:space="preserve"> Elementen</w:t>
+      </w:r>
+      <w:bookmarkEnd w:id="21"/>
+    </w:p>
+    <w:p>
+      <w:pPr>
+        <w:rPr>
+          <w:i/>
+          <w:iCs/>
+        </w:rPr>
+      </w:pPr>
+      <w:r>
+        <w:rPr>
+          <w:i/>
+          <w:iCs/>
+        </w:rPr>
+        <w:t>[</w:t>
+      </w:r>
+      <w:r>
+        <w:rPr>
+          <w:i/>
+          <w:iCs/>
+        </w:rPr>
+        <w:t xml:space="preserve">Beschrijf </w:t>
+      </w:r>
+      <w:r>
+        <w:rPr>
+          <w:i/>
+          <w:iCs/>
+        </w:rPr>
+        <w:t>hier welke terugkomende elementen er</w:t>
+      </w:r>
+      <w:r>
+        <w:rPr>
+          <w:i/>
+          <w:iCs/>
+        </w:rPr>
+        <w:t xml:space="preserve"> te vinden zijn binnen de levels. Welke doelen(missies/quests) zijn er in </w:t>
+      </w:r>
+      <w:r>
+        <w:rPr>
+          <w:i/>
+          <w:iCs/>
+        </w:rPr>
+        <w:t>het</w:t>
+      </w:r>
+      <w:r>
+        <w:rPr>
+          <w:i/>
+          <w:iCs/>
+        </w:rPr>
+        <w:t xml:space="preserve"> level. Zijn ze optioneel of verplicht. Hoe start een “standaard” level</w:t>
+      </w:r>
+      <w:r>
+        <w:rPr>
+          <w:i/>
+          <w:iCs/>
+        </w:rPr>
+        <w:t>,</w:t>
+      </w:r>
+      <w:r>
+        <w:rPr>
+          <w:i/>
+          <w:iCs/>
+        </w:rPr>
+        <w:t>wat gebeurt er tijdens een “standaard” level</w:t>
+      </w:r>
+      <w:r>
+        <w:rPr>
+          <w:i/>
+          <w:iCs/>
+        </w:rPr>
+        <w:t xml:space="preserve"> en </w:t>
+      </w:r>
+      <w:r>
+        <w:rPr>
+          <w:i/>
+          <w:iCs/>
+        </w:rPr>
+        <w:t>hoe eindigt een “standaard” level. Welke variaties/ afwijkingen van de structuur van de levels zijn er (als die er zijn).</w:t>
+      </w:r>
+      <w:r>
+        <w:rPr>
+          <w:i/>
+          <w:iCs/>
+        </w:rPr>
+        <w:t>]</w:t>
+      </w:r>
+    </w:p>
+    <w:p>
+      <w:pPr>
+        <w:pStyle w:val="Heading2"/>
+      </w:pPr>
+      <w:bookmarkStart w:id="22" w:name="_Toc164756247"/>
+      <w:r>
+        <w:t>Obst</w:t>
+      </w:r>
+      <w:r>
+        <w:t>akels</w:t>
+      </w:r>
+      <w:bookmarkStart w:id="23" w:name="_Toc164756248"/>
+      <w:bookmarkEnd w:id="22"/>
+    </w:p>
+    <w:p>
+      <w:r>
+        <w:t>Één van de Obstakels die je tegen kan komen is het level zelf. Het is een range game. Dit zorgt ervoor dat het grootste obstakel jezelf is. Je moet heel precies en goed reageren.</w:t>
+      </w:r>
+    </w:p>
+    <w:p>
+      <w:r>
+        <w:t>Het tweede Obstakel is “De flipperkast” de flipperkast (Het level) beweegt soms als je het goed doet voor een tijdje vanzelf sommige level objecten. Dit zorgt voor meer uitdaging en een nog moeilijkere game.</w:t>
+      </w:r>
+    </w:p>
+    <w:p>
+      <w:pPr>
+        <w:pStyle w:val="Heading2"/>
+      </w:pPr>
+      <w:r>
+        <w:t>Missies/Quests</w:t>
+      </w:r>
+      <w:bookmarkEnd w:id="23"/>
+    </w:p>
+    <w:p>
+      <w:r>
+        <w:t>Er zijn verder niet echt aparte missies naast proberen tot de top te komen.</w:t>
+      </w:r>
+    </w:p>
+    <w:p/>
     <w:p>
       <w:pPr>
         <w:rPr>
@@ -3139,153 +3142,6 @@
       <w:pPr>
         <w:pStyle w:val="Heading1"/>
       </w:pPr>
-      <w:bookmarkStart w:id="21" w:name="_Toc183096225"/>
-      <w:r>
-        <w:lastRenderedPageBreak/>
-        <w:t>Level</w:t>
-      </w:r>
-      <w:r>
-        <w:t xml:space="preserve"> Elementen</w:t>
-      </w:r>
-      <w:bookmarkEnd w:id="21"/>
-    </w:p>
-    <w:p>
-      <w:pPr>
-        <w:rPr>
-          <w:i/>
-          <w:iCs/>
-        </w:rPr>
-      </w:pPr>
-      <w:r>
-        <w:rPr>
-          <w:i/>
-          <w:iCs/>
-        </w:rPr>
-        <w:t>[</w:t>
-      </w:r>
-      <w:r>
-        <w:rPr>
-          <w:i/>
-          <w:iCs/>
-        </w:rPr>
-        <w:t xml:space="preserve">Beschrijf </w:t>
-      </w:r>
-      <w:r>
-        <w:rPr>
-          <w:i/>
-          <w:iCs/>
-        </w:rPr>
-        <w:t>hier welke terugkomende elementen er</w:t>
-      </w:r>
-      <w:r>
-        <w:rPr>
-          <w:i/>
-          <w:iCs/>
-        </w:rPr>
-        <w:t xml:space="preserve"> te vinden zijn binnen de levels. Welke doelen(missies/quests) zijn er in </w:t>
-      </w:r>
-      <w:r>
-        <w:rPr>
-          <w:i/>
-          <w:iCs/>
-        </w:rPr>
-        <w:t>het</w:t>
-      </w:r>
-      <w:r>
-        <w:rPr>
-          <w:i/>
-          <w:iCs/>
-        </w:rPr>
-        <w:t xml:space="preserve"> level. Zijn ze optioneel of verplicht. Hoe start een “standaard” level</w:t>
-      </w:r>
-      <w:r>
-        <w:rPr>
-          <w:i/>
-          <w:iCs/>
-        </w:rPr>
-        <w:t>,</w:t>
-      </w:r>
-      <w:r>
-        <w:rPr>
-          <w:i/>
-          <w:iCs/>
-        </w:rPr>
-        <w:t>wat gebeurt er tijdens een “standaard” level</w:t>
-      </w:r>
-      <w:r>
-        <w:rPr>
-          <w:i/>
-          <w:iCs/>
-        </w:rPr>
-        <w:t xml:space="preserve"> en </w:t>
-      </w:r>
-      <w:r>
-        <w:rPr>
-          <w:i/>
-          <w:iCs/>
-        </w:rPr>
-        <w:t>hoe eindigt een “standaard” level. Welke variaties/ afwijkingen van de structuur van de levels zijn er (als die er zijn).</w:t>
-      </w:r>
-      <w:r>
-        <w:rPr>
-          <w:i/>
-          <w:iCs/>
-        </w:rPr>
-        <w:t>]</w:t>
-      </w:r>
-    </w:p>
-    <w:p>
-      <w:pPr>
-        <w:pStyle w:val="Heading2"/>
-      </w:pPr>
-      <w:bookmarkStart w:id="22" w:name="_Toc164756247"/>
-      <w:r>
-        <w:t>Obst</w:t>
-      </w:r>
-      <w:r>
-        <w:t>akels</w:t>
-      </w:r>
-      <w:bookmarkStart w:id="23" w:name="_Toc164756248"/>
-      <w:bookmarkEnd w:id="22"/>
-    </w:p>
-    <w:p>
-      <w:r>
-        <w:t>…</w:t>
-      </w:r>
-    </w:p>
-    <w:p>
-      <w:pPr>
-        <w:pStyle w:val="Heading2"/>
-      </w:pPr>
-      <w:r>
-        <w:t>Missies/Quests</w:t>
-      </w:r>
-      <w:bookmarkEnd w:id="23"/>
-    </w:p>
-    <w:p>
-      <w:r>
-        <w:t>…</w:t>
-      </w:r>
-    </w:p>
-    <w:p/>
-    <w:p>
-      <w:pPr>
-        <w:rPr>
-          <w:rFonts w:asciiTheme="majorHAnsi" w:eastAsiaTheme="majorEastAsia" w:hAnsiTheme="majorHAnsi" w:cstheme="majorBidi"/>
-          <w:b/>
-          <w:color w:val="2F5496" w:themeColor="accent1" w:themeShade="BF"/>
-          <w:sz w:val="44"/>
-          <w:szCs w:val="32"/>
-        </w:rPr>
-      </w:pPr>
-      <w:r>
-        <w:br w:type="page"/>
-      </w:r>
-    </w:p>
-    <w:p>
-      <w:pPr>
-        <w:pStyle w:val="Heading1"/>
-      </w:pPr>
       <w:bookmarkStart w:id="24" w:name="_Toc183096226"/>
       <w:r>
         <w:lastRenderedPageBreak/>
@@ -3295,151 +3151,135 @@
     </w:p>
     <w:p>
       <w:pPr>
-        <w:rPr>
-          <w:i/>
-          <w:iCs/>
-        </w:rPr>
-      </w:pPr>
-      <w:r>
-        <w:rPr>
-          <w:i/>
-          <w:iCs/>
-        </w:rPr>
-        <w:t>[</w:t>
-      </w:r>
-      <w:r>
-        <w:rPr>
-          <w:i/>
-          <w:iCs/>
-        </w:rPr>
-        <w:t xml:space="preserve">Beschrijf per level bepaalde punten om het idee vast te leggen. Wat is het nut van </w:t>
-      </w:r>
-      <w:r>
-        <w:rPr>
-          <w:i/>
-          <w:iCs/>
-        </w:rPr>
-        <w:t xml:space="preserve">het </w:t>
-      </w:r>
-      <w:r>
-        <w:rPr>
-          <w:i/>
-          <w:iCs/>
-        </w:rPr>
-        <w:t xml:space="preserve">level (bijvoorbeeld: vervolgen van de narratief, halen van </w:t>
-      </w:r>
-      <w:r>
-        <w:rPr>
-          <w:i/>
-          <w:iCs/>
-        </w:rPr>
-        <w:t xml:space="preserve">een </w:t>
-      </w:r>
-      <w:r>
-        <w:rPr>
-          <w:i/>
-          <w:iCs/>
-        </w:rPr>
-        <w:t xml:space="preserve">specifiek item, aanleren van </w:t>
-      </w:r>
-      <w:r>
-        <w:rPr>
-          <w:i/>
-          <w:iCs/>
-        </w:rPr>
-        <w:t xml:space="preserve">een </w:t>
-      </w:r>
-      <w:r>
-        <w:rPr>
-          <w:i/>
-          <w:iCs/>
-        </w:rPr>
-        <w:t>bepaalde techniek, testen van een specifieke vaardigheid van de speler)</w:t>
-      </w:r>
-      <w:r>
-        <w:rPr>
-          <w:i/>
-          <w:iCs/>
-        </w:rPr>
-        <w:t>. B</w:t>
-      </w:r>
-      <w:r>
-        <w:rPr>
-          <w:i/>
-          <w:iCs/>
-        </w:rPr>
-        <w:t xml:space="preserve">eschrijving van de indeling van </w:t>
-      </w:r>
-      <w:r>
-        <w:rPr>
-          <w:i/>
-          <w:iCs/>
-        </w:rPr>
-        <w:t>het</w:t>
-      </w:r>
-      <w:r>
-        <w:rPr>
-          <w:i/>
-          <w:iCs/>
-        </w:rPr>
-        <w:t xml:space="preserve"> level (route</w:t>
-      </w:r>
-      <w:r>
-        <w:rPr>
-          <w:i/>
-          <w:iCs/>
-        </w:rPr>
-        <w:t xml:space="preserve"> van de speler, elementen die in het level).</w:t>
-      </w:r>
-      <w:r>
-        <w:rPr>
-          <w:i/>
-          <w:iCs/>
-        </w:rPr>
+        <w:pStyle w:val="Heading2"/>
+      </w:pPr>
+      <w:bookmarkStart w:id="25" w:name="_Toc164756254"/>
+      <w:r>
+        <w:t>Level01</w:t>
+      </w:r>
+      <w:bookmarkEnd w:id="25"/>
+    </w:p>
+    <w:p>
+      <w:pPr>
+        <w:pStyle w:val="Heading3"/>
+      </w:pPr>
+      <w:bookmarkStart w:id="26" w:name="_Toc164756255"/>
+      <w:r>
+        <w:t xml:space="preserve">Beschrijving </w:t>
+      </w:r>
+      <w:r>
+        <w:t>Indeling</w:t>
+      </w:r>
+      <w:r>
+        <w:t xml:space="preserve"> level</w:t>
+      </w:r>
+      <w:r>
+        <w:t xml:space="preserve"> (layout)</w:t>
+      </w:r>
+    </w:p>
+    <w:p>
+      <w:r>
+        <w:t>In dit level heb je eerst een wat makkelijker gebied waar je zonder obstakels de bal naar het volgende gebied moet krijgen.</w:t>
+      </w:r>
+    </w:p>
+    <w:p>
+      <w:pPr>
+        <w:pStyle w:val="Heading3"/>
+      </w:pPr>
+      <w:r>
+        <w:t>Variatie</w:t>
+      </w:r>
+      <w:bookmarkEnd w:id="26"/>
+      <w:r>
         <w:t xml:space="preserve"> </w:t>
       </w:r>
       <w:r>
-        <w:rPr>
-          <w:i/>
-          <w:iCs/>
-        </w:rPr>
-        <w:t>]</w:t>
+        <w:t>binnen het level</w:t>
+      </w:r>
+    </w:p>
+    <w:p>
+      <w:r>
+        <w:t>Verschillende flippers aan beide kanten</w:t>
+      </w:r>
+      <w:r>
+        <w:t>, hier leer je een beetje de game spelen.</w:t>
+      </w:r>
+    </w:p>
+    <w:p>
+      <w:pPr>
+        <w:pStyle w:val="Heading3"/>
+      </w:pPr>
+      <w:bookmarkStart w:id="27" w:name="_Toc164756256"/>
+      <w:r>
+        <w:t>Inkadering</w:t>
+      </w:r>
+      <w:bookmarkEnd w:id="27"/>
+    </w:p>
+    <w:p>
+      <w:r>
+        <w:t>Het level is een verticale strip naar boven met de randen links en rechts een beetje opgevuld met andere sprites. Dit zorgt voor een duidelijk zicht voor waar je naar toe moet. Er is maar 1 weg om op te gaan en dat is omhoog</w:t>
+      </w:r>
+    </w:p>
+    <w:p>
+      <w:pPr>
+        <w:pStyle w:val="Heading3"/>
+      </w:pPr>
+      <w:bookmarkStart w:id="28" w:name="_Toc164756258"/>
+      <w:r>
+        <w:t>Unieke eigenschap voor level</w:t>
+      </w:r>
+      <w:bookmarkEnd w:id="28"/>
+    </w:p>
+    <w:p>
+      <w:r>
+        <w:t>Het rustig en de flipperkast praat hier nog niet met je. Je leert het principe van de game en er licht nog niet veel stress of riskante momenten op het pad. Je leert de flippers controleren en de bal omhoog te krijgen.</w:t>
+      </w:r>
+    </w:p>
+    <w:p>
+      <w:pPr>
+        <w:pStyle w:val="Heading3"/>
+      </w:pPr>
+      <w:bookmarkStart w:id="29" w:name="_Toc164756259"/>
+      <w:r>
+        <w:t>Doel</w:t>
+      </w:r>
+      <w:r>
+        <w:t>(en) van het level</w:t>
+      </w:r>
+      <w:bookmarkEnd w:id="29"/>
+    </w:p>
+    <w:p>
+      <w:r>
+        <w:t>Dit geeft een kl</w:t>
+      </w:r>
+      <w:r>
+        <w:t>eine Tutorial gevoel door de redelijk makkelijke sprongen en flippers</w:t>
       </w:r>
     </w:p>
     <w:p>
       <w:pPr>
         <w:pStyle w:val="Heading2"/>
       </w:pPr>
-      <w:bookmarkStart w:id="25" w:name="_Toc164756254"/>
-      <w:r>
-        <w:t>L</w:t>
-      </w:r>
-      <w:r>
-        <w:t>evel01</w:t>
-      </w:r>
-      <w:bookmarkEnd w:id="25"/>
+      <w:bookmarkStart w:id="30" w:name="_Toc164756260"/>
+      <w:r>
+        <w:t>Level02</w:t>
+      </w:r>
+      <w:bookmarkEnd w:id="30"/>
+      <w:r>
+        <w:t xml:space="preserve"> </w:t>
+      </w:r>
     </w:p>
     <w:p>
       <w:pPr>
         <w:pStyle w:val="Heading3"/>
       </w:pPr>
-      <w:bookmarkStart w:id="26" w:name="_Toc164756255"/>
-      <w:r>
-        <w:t xml:space="preserve">Beschrijving </w:t>
-      </w:r>
-      <w:r>
-        <w:t>Indeling</w:t>
-      </w:r>
-      <w:r>
-        <w:t xml:space="preserve"> level</w:t>
-      </w:r>
-      <w:r>
-        <w:t xml:space="preserve"> (layout)</w:t>
-      </w:r>
-    </w:p>
-    <w:p>
-      <w:r>
-        <w:t>…</w:t>
+      <w:r>
+        <w:t>Beschrijving Indeling level (layout)</w:t>
+      </w:r>
+    </w:p>
+    <w:p>
+      <w:r>
+        <w:t xml:space="preserve">De level wordt moeilijker en je krijgt obstakels in de weg. Knoppen die je moet timen en hoe hoger je komt hoe erger het is als je valt. </w:t>
       </w:r>
     </w:p>
     <w:p>
@@ -3447,213 +3287,88 @@
         <w:pStyle w:val="Heading3"/>
       </w:pPr>
       <w:r>
-        <w:t>Variatie</w:t>
-      </w:r>
-      <w:bookmarkEnd w:id="26"/>
-      <w:r>
-        <w:t xml:space="preserve"> </w:t>
-      </w:r>
-      <w:r>
-        <w:t>binnen het level</w:t>
-      </w:r>
-    </w:p>
-    <w:p>
-      <w:r>
-        <w:t>…</w:t>
+        <w:t>Variatie binnen het level</w:t>
+      </w:r>
+    </w:p>
+    <w:p>
+      <w:r>
+        <w:t>Verschillende flippers aan beide kanten,</w:t>
+      </w:r>
+      <w:r>
+        <w:t xml:space="preserve"> er zijn nu Bumpers, Veer lanceringen en openingen</w:t>
+      </w:r>
+      <w:r>
+        <w:t>.</w:t>
+      </w:r>
+      <w:r>
+        <w:t xml:space="preserve"> De game begint nu pas echt</w:t>
+      </w:r>
+      <w:r>
+        <w:t>. Het word veel uitdagender.</w:t>
       </w:r>
     </w:p>
     <w:p>
       <w:pPr>
         <w:pStyle w:val="Heading3"/>
       </w:pPr>
-      <w:bookmarkStart w:id="27" w:name="_Toc164756256"/>
       <w:r>
         <w:t>Inkadering</w:t>
       </w:r>
-      <w:bookmarkEnd w:id="27"/>
-    </w:p>
-    <w:p>
-      <w:r>
-        <w:t>…</w:t>
+    </w:p>
+    <w:p>
+      <w:r>
+        <w:t>Het level is een verticale strip naar boven met de randen links en rechts een beetje opgevuld met andere sprites. Dit zorgt voor een duidelijk zicht voor waar je naar toe moet. Er is maar 1 weg om op te gaan en dat is omhoog</w:t>
       </w:r>
     </w:p>
     <w:p>
       <w:pPr>
         <w:pStyle w:val="Heading3"/>
       </w:pPr>
-      <w:bookmarkStart w:id="28" w:name="_Toc164756257"/>
-      <w:r>
-        <w:t>Speciale locaties</w:t>
-      </w:r>
-      <w:bookmarkEnd w:id="28"/>
-    </w:p>
-    <w:p>
-      <w:r>
-        <w:t>…</w:t>
+      <w:r>
+        <w:t>Unieke eigenschap voor level</w:t>
+      </w:r>
+    </w:p>
+    <w:p>
+      <w:r>
+        <w:t xml:space="preserve">Het </w:t>
+      </w:r>
+      <w:r>
+        <w:t>is stressvol</w:t>
+      </w:r>
+      <w:r>
+        <w:t xml:space="preserve"> en de flipperkast </w:t>
+      </w:r>
+      <w:r>
+        <w:t>begint</w:t>
+      </w:r>
+      <w:r>
+        <w:t xml:space="preserve"> met je</w:t>
+      </w:r>
+      <w:r>
+        <w:t xml:space="preserve"> te praten</w:t>
+      </w:r>
+      <w:r>
+        <w:t xml:space="preserve">. </w:t>
+      </w:r>
+      <w:r>
+        <w:t>Er komen veel riskante momenten en je moet zo snel mogelijk reageren. De game begint heel uitdagender te worden.</w:t>
       </w:r>
     </w:p>
     <w:p>
       <w:pPr>
         <w:pStyle w:val="Heading3"/>
       </w:pPr>
-      <w:bookmarkStart w:id="29" w:name="_Toc164756258"/>
-      <w:r>
-        <w:t>Unieke eigenschap voor level</w:t>
-      </w:r>
-      <w:bookmarkEnd w:id="29"/>
-    </w:p>
-    <w:p>
-      <w:r>
-        <w:t>…</w:t>
-      </w:r>
-    </w:p>
-    <w:p>
-      <w:pPr>
-        <w:pStyle w:val="Heading3"/>
-      </w:pPr>
-      <w:bookmarkStart w:id="30" w:name="_Toc164756259"/>
-      <w:r>
-        <w:t>Doel</w:t>
-      </w:r>
-      <w:r>
-        <w:t>(en) van het level</w:t>
-      </w:r>
-      <w:bookmarkEnd w:id="30"/>
-    </w:p>
-    <w:p>
-      <w:r>
-        <w:t>…</w:t>
-      </w:r>
-    </w:p>
-    <w:p>
-      <w:pPr>
-        <w:pStyle w:val="Heading3"/>
-        <w:rPr>
-          <w:lang w:val="en-US"/>
-        </w:rPr>
-      </w:pPr>
-      <w:r>
-        <w:rPr>
-          <w:lang w:val="en-US"/>
-        </w:rPr>
-        <w:t xml:space="preserve">Level </w:t>
-      </w:r>
-      <w:r>
-        <w:rPr>
-          <w:lang w:val="en-US"/>
-        </w:rPr>
-        <w:t>S</w:t>
-      </w:r>
-      <w:r>
-        <w:rPr>
-          <w:lang w:val="en-US"/>
-        </w:rPr>
-        <w:t>pecifieke Achievement</w:t>
-      </w:r>
-      <w:r>
-        <w:rPr>
-          <w:lang w:val="en-US"/>
-        </w:rPr>
-        <w:t>(</w:t>
-      </w:r>
-      <w:r>
-        <w:rPr>
-          <w:lang w:val="en-US"/>
-        </w:rPr>
-        <w:t>s</w:t>
-      </w:r>
-      <w:r>
-        <w:rPr>
-          <w:lang w:val="en-US"/>
-        </w:rPr>
-        <w:t>)</w:t>
-      </w:r>
-    </w:p>
-    <w:p>
-      <w:pPr>
-        <w:rPr>
-          <w:lang w:val="en-US"/>
-        </w:rPr>
-      </w:pPr>
-      <w:r>
-        <w:rPr>
-          <w:lang w:val="en-US"/>
-        </w:rPr>
-        <w:t>…</w:t>
-      </w:r>
-    </w:p>
-    <w:p>
-      <w:pPr>
-        <w:pStyle w:val="Heading2"/>
-        <w:rPr>
-          <w:lang w:val="en-US"/>
-        </w:rPr>
-      </w:pPr>
-      <w:bookmarkStart w:id="31" w:name="_Toc164756260"/>
-      <w:r>
-        <w:rPr>
-          <w:lang w:val="en-US"/>
-        </w:rPr>
-        <w:t>Level02</w:t>
-      </w:r>
-      <w:bookmarkEnd w:id="31"/>
-      <w:r>
-        <w:rPr>
-          <w:lang w:val="en-US"/>
-        </w:rPr>
-        <w:t xml:space="preserve"> </w:t>
-      </w:r>
-    </w:p>
-    <w:p>
-      <w:pPr>
-        <w:pStyle w:val="Heading3"/>
-        <w:rPr>
-          <w:lang w:val="en-US"/>
-        </w:rPr>
-      </w:pPr>
-      <w:r>
-        <w:rPr>
-          <w:lang w:val="en-US"/>
-        </w:rPr>
-        <w:t>…</w:t>
-      </w:r>
-    </w:p>
-    <w:p>
-      <w:pPr>
-        <w:rPr>
-          <w:lang w:val="en-US"/>
-        </w:rPr>
-      </w:pPr>
-    </w:p>
-    <w:p>
-      <w:pPr>
-        <w:rPr>
-          <w:b/>
-          <w:bCs/>
-          <w:i/>
-          <w:iCs/>
-        </w:rPr>
-      </w:pPr>
-      <w:r>
-        <w:rPr>
-          <w:b/>
-          <w:bCs/>
-          <w:i/>
-          <w:iCs/>
-        </w:rPr>
-        <w:t>[voeg meer onderdelen toe als die nodig zijn]</w:t>
-      </w:r>
-    </w:p>
-    <w:p>
-      <w:pPr>
-        <w:rPr>
-          <w:rFonts w:asciiTheme="majorHAnsi" w:eastAsiaTheme="majorEastAsia" w:hAnsiTheme="majorHAnsi" w:cstheme="majorBidi"/>
-          <w:b/>
-          <w:color w:val="2F5496" w:themeColor="accent1" w:themeShade="BF"/>
-          <w:sz w:val="44"/>
-          <w:szCs w:val="32"/>
-        </w:rPr>
-      </w:pPr>
+      <w:r>
+        <w:t>Doel(en) van het level</w:t>
+      </w:r>
+    </w:p>
+    <w:p>
+      <w:r>
+        <w:t>Dit geeft een kl</w:t>
+      </w:r>
+      <w:r>
+        <w:t>eine Tutorial gevoel door de redelijk makkelijke sprongen en flippers</w:t>
+      </w:r>
       <w:r>
         <w:br w:type="page"/>
       </w:r>
@@ -3661,773 +3376,34 @@
     <w:p>
       <w:pPr>
         <w:pStyle w:val="Heading1"/>
-        <w:rPr>
-          <w:i/>
-          <w:iCs/>
-        </w:rPr>
-      </w:pPr>
-      <w:bookmarkStart w:id="32" w:name="_Toc183096227"/>
-      <w:r>
-        <w:lastRenderedPageBreak/>
-        <w:t>Mod</w:t>
-      </w:r>
-      <w:r>
-        <w:t>u</w:t>
-      </w:r>
-      <w:r>
-        <w:t>s</w:t>
-      </w:r>
-      <w:r>
-        <w:t xml:space="preserve"> </w:t>
-      </w:r>
-      <w:r>
-        <w:rPr>
-          <w:i/>
-          <w:iCs/>
-        </w:rPr>
-        <w:t>(indien nodig)</w:t>
-      </w:r>
-      <w:bookmarkEnd w:id="32"/>
-    </w:p>
-    <w:p>
-      <w:pPr>
-        <w:rPr>
-          <w:i/>
-          <w:iCs/>
-        </w:rPr>
-      </w:pPr>
-      <w:r>
-        <w:rPr>
-          <w:i/>
-          <w:iCs/>
-        </w:rPr>
-        <w:t>[</w:t>
-      </w:r>
-      <w:r>
-        <w:rPr>
-          <w:i/>
-          <w:iCs/>
-        </w:rPr>
-        <w:t>Beschri</w:t>
-      </w:r>
-      <w:r>
-        <w:rPr>
-          <w:i/>
-          <w:iCs/>
-        </w:rPr>
-        <w:t>j</w:t>
-      </w:r>
-      <w:r>
-        <w:rPr>
-          <w:i/>
-          <w:iCs/>
-        </w:rPr>
-        <w:t>f per mod</w:t>
-      </w:r>
-      <w:r>
-        <w:rPr>
-          <w:i/>
-          <w:iCs/>
-        </w:rPr>
-        <w:t>u</w:t>
-      </w:r>
-      <w:r>
-        <w:rPr>
-          <w:i/>
-          <w:iCs/>
-        </w:rPr>
-        <w:t>s het doel</w:t>
-      </w:r>
-      <w:r>
-        <w:rPr>
-          <w:i/>
-          <w:iCs/>
-        </w:rPr>
-        <w:t xml:space="preserve"> (</w:t>
-      </w:r>
-      <w:r>
-        <w:rPr>
-          <w:i/>
-          <w:iCs/>
-        </w:rPr>
-        <w:t xml:space="preserve">waarom </w:t>
-      </w:r>
-      <w:r>
-        <w:rPr>
-          <w:i/>
-          <w:iCs/>
-        </w:rPr>
-        <w:t xml:space="preserve">is </w:t>
-      </w:r>
-      <w:r>
-        <w:rPr>
-          <w:i/>
-          <w:iCs/>
-        </w:rPr>
-        <w:t>het nodig</w:t>
-      </w:r>
-      <w:r>
-        <w:rPr>
-          <w:i/>
-          <w:iCs/>
-        </w:rPr>
-        <w:t xml:space="preserve">/ wat is de waarde die het </w:t>
-      </w:r>
-      <w:r>
-        <w:rPr>
-          <w:i/>
-          <w:iCs/>
-        </w:rPr>
-        <w:t>toevoegt</w:t>
-      </w:r>
-      <w:r>
-        <w:rPr>
-          <w:i/>
-          <w:iCs/>
-        </w:rPr>
-        <w:t xml:space="preserve"> voor de speler). W</w:t>
-      </w:r>
-      <w:r>
-        <w:rPr>
-          <w:i/>
-          <w:iCs/>
-        </w:rPr>
-        <w:t xml:space="preserve">elke </w:t>
-      </w:r>
-      <w:r>
-        <w:rPr>
-          <w:i/>
-          <w:iCs/>
-        </w:rPr>
-        <w:t>l</w:t>
-      </w:r>
-      <w:r>
-        <w:rPr>
-          <w:i/>
-          <w:iCs/>
-        </w:rPr>
-        <w:t>imitati</w:t>
-      </w:r>
-      <w:r>
-        <w:rPr>
-          <w:i/>
-          <w:iCs/>
-        </w:rPr>
-        <w:t>es er zijn voor de speler? Wat maakt het anders dan de andere mod</w:t>
-      </w:r>
-      <w:r>
-        <w:rPr>
-          <w:i/>
-          <w:iCs/>
-        </w:rPr>
-        <w:t>i</w:t>
-      </w:r>
-      <w:r>
-        <w:rPr>
-          <w:i/>
-          <w:iCs/>
-        </w:rPr>
-        <w:t xml:space="preserve">? </w:t>
-      </w:r>
-      <w:r>
-        <w:rPr>
-          <w:i/>
-          <w:iCs/>
-        </w:rPr>
-        <w:t>]</w:t>
-      </w:r>
-    </w:p>
-    <w:p>
-      <w:pPr>
-        <w:pStyle w:val="Heading2"/>
-        <w:rPr>
-          <w:lang w:val="en-US"/>
-        </w:rPr>
-      </w:pPr>
-      <w:bookmarkStart w:id="33" w:name="_Toc164756263"/>
-      <w:r>
-        <w:rPr>
-          <w:lang w:val="en-US"/>
-        </w:rPr>
-        <w:t>Tutorial</w:t>
-      </w:r>
-      <w:bookmarkEnd w:id="33"/>
-    </w:p>
-    <w:p>
-      <w:pPr>
-        <w:rPr>
-          <w:lang w:val="en-US"/>
-        </w:rPr>
-      </w:pPr>
-      <w:r>
-        <w:rPr>
-          <w:lang w:val="en-US"/>
-        </w:rPr>
-        <w:t>…</w:t>
-      </w:r>
-    </w:p>
-    <w:p>
-      <w:pPr>
-        <w:pStyle w:val="Heading2"/>
-        <w:rPr>
-          <w:lang w:val="en-US"/>
-        </w:rPr>
-      </w:pPr>
-      <w:bookmarkStart w:id="34" w:name="_Toc164756264"/>
-      <w:r>
-        <w:rPr>
-          <w:lang w:val="en-US"/>
-        </w:rPr>
-        <w:t xml:space="preserve">Campagne/ </w:t>
-      </w:r>
-      <w:r>
-        <w:rPr>
-          <w:lang w:val="en-US"/>
-        </w:rPr>
-        <w:t>Campa</w:t>
-      </w:r>
-      <w:r>
-        <w:rPr>
-          <w:lang w:val="en-US"/>
-        </w:rPr>
-        <w:t>ign</w:t>
-      </w:r>
-      <w:bookmarkEnd w:id="34"/>
-    </w:p>
-    <w:p>
-      <w:pPr>
-        <w:rPr>
-          <w:lang w:val="en-US"/>
-        </w:rPr>
-      </w:pPr>
-      <w:r>
-        <w:rPr>
-          <w:lang w:val="en-US"/>
-        </w:rPr>
-        <w:t>…</w:t>
-      </w:r>
-    </w:p>
-    <w:p>
-      <w:pPr>
-        <w:pStyle w:val="Heading2"/>
-        <w:rPr>
-          <w:lang w:val="en-US"/>
-        </w:rPr>
-      </w:pPr>
-      <w:bookmarkStart w:id="35" w:name="_Toc164756262"/>
-      <w:r>
-        <w:rPr>
-          <w:lang w:val="en-US"/>
-        </w:rPr>
-        <w:t xml:space="preserve">Shietbaan </w:t>
-      </w:r>
-      <w:r>
-        <w:rPr>
-          <w:lang w:val="en-US"/>
-        </w:rPr>
-        <w:t>(Shooting Range)</w:t>
-      </w:r>
-      <w:bookmarkEnd w:id="35"/>
-    </w:p>
-    <w:p>
-      <w:r>
-        <w:t>..</w:t>
-      </w:r>
-    </w:p>
-    <w:p/>
-    <w:p>
-      <w:pPr>
-        <w:rPr>
-          <w:b/>
-          <w:bCs/>
-          <w:i/>
-          <w:iCs/>
-        </w:rPr>
-      </w:pPr>
-      <w:r>
-        <w:rPr>
-          <w:b/>
-          <w:bCs/>
-          <w:i/>
-          <w:iCs/>
-        </w:rPr>
-        <w:t>[voeg meer onderdelen toe als die nodig zijn]</w:t>
-      </w:r>
-    </w:p>
-    <w:p/>
-    <w:p>
-      <w:pPr>
-        <w:rPr>
-          <w:rFonts w:asciiTheme="majorHAnsi" w:eastAsiaTheme="majorEastAsia" w:hAnsiTheme="majorHAnsi" w:cstheme="majorBidi"/>
-          <w:b/>
-          <w:color w:val="2F5496" w:themeColor="accent1" w:themeShade="BF"/>
-          <w:sz w:val="44"/>
-          <w:szCs w:val="32"/>
-        </w:rPr>
-      </w:pPr>
-      <w:r>
-        <w:br w:type="page"/>
-      </w:r>
-    </w:p>
-    <w:p>
-      <w:pPr>
-        <w:pStyle w:val="Heading1"/>
-      </w:pPr>
-      <w:bookmarkStart w:id="36" w:name="_Toc183096228"/>
-      <w:r>
-        <w:lastRenderedPageBreak/>
-        <w:t xml:space="preserve">Speler </w:t>
-      </w:r>
-      <w:r>
-        <w:t>pres</w:t>
-      </w:r>
-      <w:r>
-        <w:t>t</w:t>
-      </w:r>
-      <w:r>
-        <w:t>atie</w:t>
-      </w:r>
-      <w:r>
-        <w:t>/ Achievement</w:t>
-      </w:r>
-      <w:r>
-        <w:rPr>
-          <w:i/>
-          <w:iCs/>
-        </w:rPr>
-        <w:t xml:space="preserve"> (indien nodig)</w:t>
-      </w:r>
-      <w:bookmarkEnd w:id="36"/>
-    </w:p>
-    <w:p>
-      <w:pPr>
-        <w:rPr>
-          <w:i/>
-          <w:iCs/>
-        </w:rPr>
-      </w:pPr>
-      <w:r>
-        <w:rPr>
-          <w:i/>
-          <w:iCs/>
-        </w:rPr>
-        <w:t>[</w:t>
-      </w:r>
-      <w:r>
-        <w:rPr>
-          <w:i/>
-          <w:iCs/>
-        </w:rPr>
-        <w:t xml:space="preserve">Beschrijf de werking van het </w:t>
-      </w:r>
-      <w:r>
-        <w:rPr>
-          <w:i/>
-          <w:iCs/>
-        </w:rPr>
-        <w:t>prestatie</w:t>
-      </w:r>
-      <w:r>
-        <w:rPr>
-          <w:i/>
-          <w:iCs/>
-        </w:rPr>
-        <w:t>systeem. Hoe wordt de data opgeslagen</w:t>
-      </w:r>
-      <w:r>
-        <w:rPr>
-          <w:i/>
-          <w:iCs/>
-        </w:rPr>
-        <w:t xml:space="preserve"> per profiel</w:t>
-      </w:r>
-      <w:r>
-        <w:rPr>
-          <w:i/>
-          <w:iCs/>
-        </w:rPr>
-        <w:t>.</w:t>
-      </w:r>
-      <w:r>
-        <w:rPr>
-          <w:i/>
-          <w:iCs/>
-        </w:rPr>
-        <w:t xml:space="preserve"> Hoe zorg je ervoor dat de data is versleuteld</w:t>
-      </w:r>
-      <w:r>
-        <w:rPr>
-          <w:i/>
-          <w:iCs/>
-        </w:rPr>
-        <w:t>?</w:t>
-      </w:r>
-      <w:r>
-        <w:rPr>
-          <w:i/>
-          <w:iCs/>
-        </w:rPr>
-        <w:t xml:space="preserve"> Hoe wordt de conditie voor de </w:t>
-      </w:r>
-      <w:r>
-        <w:rPr>
-          <w:i/>
-          <w:iCs/>
-        </w:rPr>
-        <w:t>prestatie/ achievement</w:t>
-      </w:r>
-      <w:r>
-        <w:rPr>
-          <w:i/>
-          <w:iCs/>
-        </w:rPr>
-        <w:t xml:space="preserve"> gecontroleerd? </w:t>
-      </w:r>
-      <w:r>
-        <w:rPr>
-          <w:i/>
-          <w:iCs/>
-        </w:rPr>
-        <w:t>]</w:t>
-      </w:r>
-    </w:p>
-    <w:p>
-      <w:pPr>
-        <w:pStyle w:val="Heading2"/>
-      </w:pPr>
-      <w:r>
-        <w:t>Opslag dat</w:t>
-      </w:r>
-      <w:r>
-        <w:t>a</w:t>
-      </w:r>
-    </w:p>
-    <w:p>
-      <w:r>
-        <w:t>…</w:t>
-      </w:r>
-    </w:p>
-    <w:p>
-      <w:pPr>
-        <w:pStyle w:val="Heading2"/>
-      </w:pPr>
-      <w:r>
-        <w:t>Versleuteling</w:t>
-      </w:r>
-    </w:p>
-    <w:p>
-      <w:r>
-        <w:t>…</w:t>
-      </w:r>
-    </w:p>
-    <w:p>
-      <w:pPr>
-        <w:pStyle w:val="Heading2"/>
-      </w:pPr>
-      <w:r>
-        <w:t xml:space="preserve">Controleren van </w:t>
-      </w:r>
-      <w:r>
-        <w:t>conditie</w:t>
-      </w:r>
-    </w:p>
-    <w:p>
-      <w:r>
-        <w:t>…</w:t>
-      </w:r>
-    </w:p>
-    <w:p>
-      <w:pPr>
-        <w:pStyle w:val="Heading2"/>
-      </w:pPr>
-      <w:r>
-        <w:t>Weergave van statistieken</w:t>
-      </w:r>
-    </w:p>
-    <w:p>
-      <w:r>
-        <w:t>…</w:t>
-      </w:r>
-    </w:p>
-    <w:p/>
-    <w:p>
-      <w:pPr>
-        <w:rPr>
-          <w:rFonts w:asciiTheme="majorHAnsi" w:eastAsiaTheme="majorEastAsia" w:hAnsiTheme="majorHAnsi" w:cstheme="majorBidi"/>
-          <w:b/>
-          <w:color w:val="2F5496" w:themeColor="accent1" w:themeShade="BF"/>
-          <w:sz w:val="44"/>
-          <w:szCs w:val="32"/>
-        </w:rPr>
-      </w:pPr>
-      <w:r>
-        <w:br w:type="page"/>
-      </w:r>
-    </w:p>
-    <w:p>
-      <w:pPr>
-        <w:pStyle w:val="Heading1"/>
-      </w:pPr>
-      <w:bookmarkStart w:id="37" w:name="_Toc183096229"/>
+      </w:pPr>
+      <w:bookmarkStart w:id="31" w:name="_Toc183096229"/>
       <w:r>
         <w:lastRenderedPageBreak/>
         <w:t>Input/ Control scheme</w:t>
       </w:r>
-      <w:bookmarkEnd w:id="37"/>
-    </w:p>
-    <w:p>
-      <w:pPr>
-        <w:rPr>
-          <w:i/>
-          <w:iCs/>
-        </w:rPr>
-      </w:pPr>
-      <w:r>
-        <w:rPr>
-          <w:i/>
-          <w:iCs/>
-        </w:rPr>
-        <w:t>[</w:t>
-      </w:r>
-      <w:r>
-        <w:rPr>
-          <w:i/>
-          <w:iCs/>
-        </w:rPr>
-        <w:t xml:space="preserve">Beschrijf de </w:t>
-      </w:r>
-      <w:r>
-        <w:rPr>
-          <w:i/>
-          <w:iCs/>
-        </w:rPr>
-        <w:t xml:space="preserve">“standaard” </w:t>
-      </w:r>
-      <w:r>
-        <w:rPr>
-          <w:i/>
-          <w:iCs/>
-        </w:rPr>
-        <w:t xml:space="preserve">input van </w:t>
-      </w:r>
-      <w:r>
-        <w:rPr>
-          <w:i/>
-          <w:iCs/>
-        </w:rPr>
-        <w:t>het</w:t>
-      </w:r>
-      <w:r>
-        <w:rPr>
-          <w:i/>
-          <w:iCs/>
-        </w:rPr>
-        <w:t xml:space="preserve"> invoerapparaat</w:t>
-      </w:r>
-      <w:r>
-        <w:rPr>
-          <w:i/>
-          <w:iCs/>
-        </w:rPr>
-        <w:t xml:space="preserve"> of combinatie van meerdere invoerapparaten</w:t>
-      </w:r>
-      <w:r>
-        <w:rPr>
-          <w:i/>
-          <w:iCs/>
-        </w:rPr>
-        <w:t>. Hoe is</w:t>
-      </w:r>
-      <w:r>
-        <w:rPr>
-          <w:i/>
-          <w:iCs/>
-        </w:rPr>
-        <w:t xml:space="preserve"> de</w:t>
-      </w:r>
-      <w:r>
-        <w:rPr>
-          <w:i/>
-          <w:iCs/>
-        </w:rPr>
-        <w:t xml:space="preserve"> input gekoppeld met de acties van de speler’s karakter. </w:t>
-      </w:r>
-      <w:r>
-        <w:rPr>
-          <w:i/>
-          <w:iCs/>
-        </w:rPr>
-        <w:t>]</w:t>
-      </w:r>
+      <w:bookmarkEnd w:id="31"/>
     </w:p>
     <w:p>
       <w:pPr>
         <w:pStyle w:val="Heading2"/>
       </w:pPr>
-      <w:bookmarkStart w:id="38" w:name="_Toc164756267"/>
+      <w:bookmarkStart w:id="32" w:name="_Toc164756267"/>
       <w:r>
         <w:t xml:space="preserve">Standaard </w:t>
       </w:r>
       <w:r>
-        <w:t>Be</w:t>
-      </w:r>
-      <w:r>
-        <w:t>wegen</w:t>
-      </w:r>
-      <w:bookmarkEnd w:id="38"/>
-    </w:p>
-    <w:p>
-      <w:r>
-        <w:t>…</w:t>
-      </w:r>
-    </w:p>
-    <w:p>
-      <w:pPr>
-        <w:pStyle w:val="Heading2"/>
-      </w:pPr>
-      <w:bookmarkStart w:id="39" w:name="_Toc164756268"/>
-      <w:r>
-        <w:t>Rondkijken</w:t>
-      </w:r>
-      <w:bookmarkEnd w:id="39"/>
-    </w:p>
-    <w:p>
-      <w:r>
-        <w:t>…</w:t>
-      </w:r>
-    </w:p>
-    <w:p>
-      <w:pPr>
-        <w:pStyle w:val="Heading2"/>
-      </w:pPr>
-      <w:bookmarkStart w:id="40" w:name="_Toc164756269"/>
-      <w:r>
-        <w:t>Aanval</w:t>
-      </w:r>
-      <w:r>
-        <w:t>len</w:t>
-      </w:r>
-      <w:bookmarkEnd w:id="40"/>
-    </w:p>
-    <w:p>
-      <w:r>
-        <w:t>…</w:t>
-      </w:r>
-    </w:p>
-    <w:p>
-      <w:pPr>
-        <w:pStyle w:val="Heading2"/>
-      </w:pPr>
-      <w:bookmarkStart w:id="41" w:name="_Toc164756270"/>
-      <w:r>
-        <w:t>Wapen</w:t>
-      </w:r>
-      <w:r>
-        <w:t>-m</w:t>
-      </w:r>
-      <w:r>
-        <w:t>odi wisselen</w:t>
-      </w:r>
-      <w:bookmarkEnd w:id="41"/>
-    </w:p>
-    <w:p>
-      <w:r>
-        <w:t>…</w:t>
-      </w:r>
-    </w:p>
-    <w:p>
-      <w:pPr>
-        <w:pStyle w:val="Heading2"/>
-      </w:pPr>
-      <w:bookmarkStart w:id="42" w:name="_Toc164756271"/>
-      <w:r>
-        <w:t>Speciale Bewegingen</w:t>
-      </w:r>
-      <w:bookmarkEnd w:id="42"/>
-    </w:p>
-    <w:p>
-      <w:r>
-        <w:t>…</w:t>
-      </w:r>
-    </w:p>
-    <w:p>
-      <w:pPr>
-        <w:pStyle w:val="Heading2"/>
-      </w:pPr>
-      <w:bookmarkStart w:id="43" w:name="_Toc164756272"/>
-      <w:r>
-        <w:t>Projectielen/objecten gooien</w:t>
-      </w:r>
-      <w:bookmarkEnd w:id="43"/>
-    </w:p>
-    <w:p>
-      <w:r>
-        <w:t>…</w:t>
-      </w:r>
-    </w:p>
-    <w:p>
-      <w:pPr>
-        <w:pStyle w:val="Heading2"/>
-      </w:pPr>
-      <w:bookmarkStart w:id="44" w:name="_Toc164756273"/>
-      <w:r>
-        <w:t>Snel wapens wisselen</w:t>
-      </w:r>
-      <w:bookmarkEnd w:id="44"/>
-    </w:p>
-    <w:p>
-      <w:r>
-        <w:t>…</w:t>
-      </w:r>
-    </w:p>
-    <w:p/>
-    <w:p>
-      <w:pPr>
-        <w:rPr>
-          <w:b/>
-          <w:bCs/>
-          <w:i/>
-          <w:iCs/>
-        </w:rPr>
-      </w:pPr>
-      <w:r>
-        <w:rPr>
-          <w:b/>
-          <w:bCs/>
-          <w:i/>
-          <w:iCs/>
-        </w:rPr>
-        <w:t>[voeg meer onderdelen toe als die nodig zijn</w:t>
-      </w:r>
-      <w:r>
-        <w:rPr>
-          <w:b/>
-          <w:bCs/>
-          <w:i/>
-          <w:iCs/>
-        </w:rPr>
-        <w:t>, of haal onderdelen weg</w:t>
-      </w:r>
-      <w:r>
-        <w:rPr>
-          <w:b/>
-          <w:bCs/>
-          <w:i/>
-          <w:iCs/>
-        </w:rPr>
-        <w:t>]</w:t>
-      </w:r>
-    </w:p>
-    <w:p>
-      <w:pPr>
-        <w:rPr>
-          <w:rFonts w:asciiTheme="majorHAnsi" w:eastAsiaTheme="majorEastAsia" w:hAnsiTheme="majorHAnsi" w:cstheme="majorBidi"/>
-          <w:b/>
-          <w:color w:val="2F5496" w:themeColor="accent1" w:themeShade="BF"/>
-          <w:sz w:val="44"/>
-          <w:szCs w:val="32"/>
-        </w:rPr>
-      </w:pPr>
+        <w:t>Bewegen</w:t>
+      </w:r>
+      <w:bookmarkEnd w:id="32"/>
+    </w:p>
+    <w:p>
+      <w:r>
+        <w:t>De bal beweegt door omhoog te schieten met flippers.</w:t>
+      </w:r>
+      <w:r>
+        <w:t xml:space="preserve"> De enige input die de game heeft is klikken. Door te klikken beweegt alles in het level. Dit willen we zowel werkend hebben op PC als op Telefoon.</w:t>
+      </w:r>
       <w:r>
         <w:br w:type="page"/>
       </w:r>
@@ -4436,7 +3412,7 @@
       <w:pPr>
         <w:pStyle w:val="Heading1"/>
       </w:pPr>
-      <w:bookmarkStart w:id="45" w:name="_Toc183096230"/>
+      <w:bookmarkStart w:id="33" w:name="_Toc183096230"/>
       <w:r>
         <w:lastRenderedPageBreak/>
         <w:t>Story/</w:t>
@@ -4456,42 +3432,13 @@
       <w:r>
         <w:t>/ Lore</w:t>
       </w:r>
-      <w:bookmarkEnd w:id="45"/>
-    </w:p>
-    <w:p>
-      <w:pPr>
-        <w:rPr>
-          <w:i/>
-          <w:iCs/>
-        </w:rPr>
-      </w:pPr>
-      <w:r>
-        <w:rPr>
-          <w:i/>
-          <w:iCs/>
-        </w:rPr>
-        <w:t>[</w:t>
-      </w:r>
-      <w:r>
-        <w:rPr>
-          <w:i/>
-          <w:iCs/>
-        </w:rPr>
-        <w:t>Beschrijf de wereld waar het spel zich af speelt, Wat is er voorafgaand gebeurt? Wat gebeurt er tijdens de tijd het spel zich af speelt. Welke belangrijke fracties/groepen, plaatsen/locaties/ Points Of Intrest,  en/of karakter(s) bestaan in de wereld die relevant zijn voor het spel.</w:t>
-      </w:r>
-      <w:r>
-        <w:rPr>
-          <w:i/>
-          <w:iCs/>
-        </w:rPr>
-        <w:t>]</w:t>
-      </w:r>
+      <w:bookmarkEnd w:id="33"/>
     </w:p>
     <w:p>
       <w:pPr>
         <w:pStyle w:val="Heading2"/>
       </w:pPr>
-      <w:bookmarkStart w:id="46" w:name="_Toc164756275"/>
+      <w:bookmarkStart w:id="34" w:name="_Toc164756275"/>
       <w:r>
         <w:t xml:space="preserve">Achtergrond </w:t>
       </w:r>
@@ -4504,36 +3451,33 @@
       <w:r>
         <w:t>Wereld</w:t>
       </w:r>
-      <w:bookmarkEnd w:id="46"/>
-    </w:p>
-    <w:p>
-      <w:r>
-        <w:t>…</w:t>
+      <w:bookmarkEnd w:id="34"/>
+    </w:p>
+    <w:p>
+      <w:r>
+        <w:t>De game speelt zich af in een flipperkast. Als speler probeer je de bal omhoog in de flipperkast te krijgen en kom je er langzaam achter dat de flipperkast leeft. De flipperkast wilt niet dat je de bal boven in de kast krijgt. Hierdoor probeert hij de hoger je komt je tegen te houden.</w:t>
       </w:r>
     </w:p>
     <w:p>
       <w:pPr>
         <w:pStyle w:val="Heading2"/>
       </w:pPr>
-      <w:bookmarkStart w:id="47" w:name="_Toc164756276"/>
-      <w:r>
-        <w:t xml:space="preserve">Verloop speelwereld </w:t>
-      </w:r>
-      <w:r>
-        <w:t>(veranderingen gedurende het spel)</w:t>
-      </w:r>
-      <w:bookmarkEnd w:id="47"/>
-    </w:p>
-    <w:p>
-      <w:r>
-        <w:t>…</w:t>
+      <w:bookmarkStart w:id="35" w:name="_Toc164756276"/>
+      <w:r>
+        <w:t>Verloop speelwereld (veranderingen gedurende het spel)</w:t>
+      </w:r>
+      <w:bookmarkEnd w:id="35"/>
+    </w:p>
+    <w:p>
+      <w:r>
+        <w:t>Hoe hoger je komt in de machine hoe meer de flipperkast je tegen zit. Als je valt pest hij je er mee dat je opnieuw naar boven moet.</w:t>
       </w:r>
     </w:p>
     <w:p>
       <w:pPr>
         <w:pStyle w:val="Heading2"/>
       </w:pPr>
-      <w:bookmarkStart w:id="48" w:name="_Toc164756277"/>
+      <w:bookmarkStart w:id="36" w:name="_Toc164756277"/>
       <w:r>
         <w:t xml:space="preserve">Achtergrond </w:t>
       </w:r>
@@ -4550,63 +3494,18 @@
         <w:t>)</w:t>
       </w:r>
       <w:r>
-        <w:t>karakter</w:t>
-      </w:r>
-      <w:r>
-        <w:t>(</w:t>
-      </w:r>
-      <w:r>
-        <w:t>s</w:t>
-      </w:r>
-      <w:r>
-        <w:t>)</w:t>
-      </w:r>
-      <w:bookmarkEnd w:id="48"/>
-    </w:p>
-    <w:p>
-      <w:r>
-        <w:t>…</w:t>
-      </w:r>
-    </w:p>
-    <w:p/>
-    <w:p>
-      <w:pPr>
-        <w:rPr>
-          <w:b/>
-          <w:bCs/>
-          <w:i/>
-          <w:iCs/>
-        </w:rPr>
-      </w:pPr>
-      <w:r>
-        <w:rPr>
-          <w:b/>
-          <w:bCs/>
-          <w:i/>
-          <w:iCs/>
-        </w:rPr>
-        <w:t>[voeg meer onderdelen toe als die nodig zijn</w:t>
-      </w:r>
-      <w:r>
-        <w:rPr>
-          <w:b/>
-          <w:bCs/>
-          <w:i/>
-          <w:iCs/>
-        </w:rPr>
-        <w:t>, of haal onderdelen weg</w:t>
-      </w:r>
-      <w:r>
-        <w:rPr>
-          <w:b/>
-          <w:bCs/>
-          <w:i/>
-          <w:iCs/>
-        </w:rPr>
-        <w:t>]</w:t>
-      </w:r>
-    </w:p>
-    <w:p/>
+        <w:t>karakter(s)</w:t>
+      </w:r>
+      <w:bookmarkEnd w:id="36"/>
+    </w:p>
+    <w:p>
+      <w:r>
+        <w:t xml:space="preserve">De levende flipperkast is het belangrijkst karakter in het spel en </w:t>
+      </w:r>
+      <w:r>
+        <w:t>zorgt ook voor de iets hogere moeilijkheidsgraad in de game.</w:t>
+      </w:r>
+    </w:p>
     <w:sectPr>
       <w:headerReference w:type="even" r:id="rId12"/>
       <w:headerReference w:type="default" r:id="rId13"/>
@@ -4684,14 +3583,8 @@
         <w:tab w:val="left" w:pos="3119"/>
       </w:tabs>
       <w:jc w:val="center"/>
-      <w:rPr>
-        <w:lang w:val="en-US"/>
-      </w:rPr>
     </w:pPr>
     <w:r>
-      <w:rPr>
-        <w:noProof/>
-      </w:rPr>
       <w:drawing>
         <wp:anchor distT="0" distB="0" distL="114300" distR="114300" simplePos="0" relativeHeight="251658240" behindDoc="1" locked="0" layoutInCell="1" allowOverlap="1" wp14:anchorId="0E84787D" wp14:editId="0B0F1AD2">
           <wp:simplePos x="0" y="0"/>
@@ -4762,7 +3655,6 @@
         <w:color w:val="000000"/>
         <w:sz w:val="16"/>
         <w:szCs w:val="16"/>
-        <w:lang w:val="en-US"/>
       </w:rPr>
       <w:tab/>
     </w:r>
@@ -4771,7 +3663,6 @@
         <w:color w:val="000000"/>
         <w:sz w:val="16"/>
         <w:szCs w:val="16"/>
-        <w:lang w:val="en-US"/>
       </w:rPr>
       <w:t xml:space="preserve">Sjabloon </w:t>
     </w:r>
@@ -4780,7 +3671,6 @@
         <w:color w:val="000000"/>
         <w:sz w:val="16"/>
         <w:szCs w:val="16"/>
-        <w:lang w:val="en-US"/>
       </w:rPr>
       <w:t>2</w:t>
     </w:r>
@@ -4789,7 +3679,6 @@
         <w:color w:val="000000"/>
         <w:sz w:val="16"/>
         <w:szCs w:val="16"/>
-        <w:lang w:val="en-US"/>
       </w:rPr>
       <w:t xml:space="preserve">: </w:t>
     </w:r>
@@ -4798,7 +3687,6 @@
         <w:color w:val="000000"/>
         <w:sz w:val="16"/>
         <w:szCs w:val="16"/>
-        <w:lang w:val="en-US"/>
       </w:rPr>
       <w:t>Game Design Document</w:t>
     </w:r>
@@ -4807,7 +3695,6 @@
         <w:color w:val="000000"/>
         <w:sz w:val="16"/>
         <w:szCs w:val="16"/>
-        <w:lang w:val="en-US"/>
       </w:rPr>
       <w:t xml:space="preserve"> EPOC</w:t>
     </w:r>
@@ -4816,7 +3703,6 @@
         <w:color w:val="000000"/>
         <w:sz w:val="16"/>
         <w:szCs w:val="16"/>
-        <w:lang w:val="en-US"/>
       </w:rPr>
       <w:t xml:space="preserve"> </w:t>
     </w:r>
@@ -4825,7 +3711,6 @@
         <w:color w:val="000000"/>
         <w:sz w:val="16"/>
         <w:szCs w:val="16"/>
-        <w:lang w:val="en-US"/>
       </w:rPr>
       <w:t xml:space="preserve">- </w:t>
     </w:r>
@@ -4834,7 +3719,6 @@
         <w:color w:val="000000"/>
         <w:sz w:val="16"/>
         <w:szCs w:val="16"/>
-        <w:lang w:val="en-US"/>
       </w:rPr>
       <w:t>B1-K1-</w:t>
     </w:r>
@@ -4843,7 +3727,6 @@
         <w:color w:val="000000"/>
         <w:sz w:val="16"/>
         <w:szCs w:val="16"/>
-        <w:lang w:val="en-US"/>
       </w:rPr>
       <w:t>W</w:t>
     </w:r>
@@ -4852,7 +3735,6 @@
         <w:color w:val="000000"/>
         <w:sz w:val="16"/>
         <w:szCs w:val="16"/>
-        <w:lang w:val="en-US"/>
       </w:rPr>
       <w:t>1</w:t>
     </w:r>
@@ -4861,7 +3743,6 @@
         <w:color w:val="000000"/>
         <w:sz w:val="16"/>
         <w:szCs w:val="16"/>
-        <w:lang w:val="en-US"/>
       </w:rPr>
       <w:tab/>
     </w:r>
@@ -4878,7 +3759,6 @@
         <w:color w:val="000000"/>
         <w:sz w:val="16"/>
         <w:szCs w:val="16"/>
-        <w:lang w:val="en-US"/>
       </w:rPr>
       <w:instrText>PAGE</w:instrText>
     </w:r>
@@ -4895,7 +3775,6 @@
         <w:color w:val="000000"/>
         <w:sz w:val="16"/>
         <w:szCs w:val="16"/>
-        <w:lang w:val="en-US"/>
       </w:rPr>
       <w:t>2</w:t>
     </w:r>
@@ -4912,7 +3791,6 @@
         <w:color w:val="000000"/>
         <w:sz w:val="16"/>
         <w:szCs w:val="16"/>
-        <w:lang w:val="en-US"/>
       </w:rPr>
       <w:t>/</w:t>
     </w:r>
@@ -4929,7 +3807,6 @@
         <w:color w:val="000000"/>
         <w:sz w:val="16"/>
         <w:szCs w:val="16"/>
-        <w:lang w:val="en-US"/>
       </w:rPr>
       <w:instrText>NUMPAGES</w:instrText>
     </w:r>
@@ -4946,7 +3823,6 @@
         <w:color w:val="000000"/>
         <w:sz w:val="16"/>
         <w:szCs w:val="16"/>
-        <w:lang w:val="en-US"/>
       </w:rPr>
       <w:t>4</w:t>
     </w:r>
@@ -5033,9 +3909,6 @@
       <w:jc w:val="center"/>
     </w:pPr>
     <w:r>
-      <w:rPr>
-        <w:noProof/>
-      </w:rPr>
       <w:drawing>
         <wp:inline distT="0" distB="0" distL="0" distR="0" wp14:anchorId="180C162C" wp14:editId="22BB62CA">
           <wp:extent cx="1257784" cy="494352"/>

</xml_diff>

<commit_message>
Flipping Out! GDD done
I finished the GDD for Flipping Out! (Physics based game)
</commit_message>
<xml_diff>
--- a/Physics Game/Sjablonen/Sjabloon 1 - GDD(Game Design Document).docx
+++ b/Physics Game/Sjablonen/Sjabloon 1 - GDD(Game Design Document).docx
@@ -72,7 +72,39 @@
           <w:sz w:val="28"/>
           <w:szCs w:val="28"/>
         </w:rPr>
-        <w:t>*(electronic proof of concept)</w:t>
+        <w:t>*(</w:t>
+      </w:r>
+      <w:proofErr w:type="spellStart"/>
+      <w:r>
+        <w:rPr>
+          <w:sz w:val="28"/>
+          <w:szCs w:val="28"/>
+        </w:rPr>
+        <w:t>electronic</w:t>
+      </w:r>
+      <w:proofErr w:type="spellEnd"/>
+      <w:r>
+        <w:rPr>
+          <w:sz w:val="28"/>
+          <w:szCs w:val="28"/>
+        </w:rPr>
+        <w:t xml:space="preserve"> </w:t>
+      </w:r>
+      <w:proofErr w:type="spellStart"/>
+      <w:r>
+        <w:rPr>
+          <w:sz w:val="28"/>
+          <w:szCs w:val="28"/>
+        </w:rPr>
+        <w:t>proof</w:t>
+      </w:r>
+      <w:proofErr w:type="spellEnd"/>
+      <w:r>
+        <w:rPr>
+          <w:sz w:val="28"/>
+          <w:szCs w:val="28"/>
+        </w:rPr>
+        <w:t xml:space="preserve"> of concept)</w:t>
       </w:r>
       <w:r>
         <w:rPr>
@@ -1323,8 +1355,17 @@
           <w:i/>
           <w:iCs/>
         </w:rPr>
-        <w:t xml:space="preserve"> op basis van de toegekende user stories</w:t>
-      </w:r>
+        <w:t xml:space="preserve"> op basis van de toegekende user </w:t>
+      </w:r>
+      <w:proofErr w:type="spellStart"/>
+      <w:r>
+        <w:rPr>
+          <w:i/>
+          <w:iCs/>
+        </w:rPr>
+        <w:t>stories</w:t>
+      </w:r>
+      <w:proofErr w:type="spellEnd"/>
       <w:r>
         <w:rPr>
           <w:i/>
@@ -1675,7 +1716,23 @@
                 <w:b/>
                 <w:bCs/>
               </w:rPr>
-              <w:t>Donker, Sci-fi, 2D,</w:t>
+              <w:t xml:space="preserve">Donker, </w:t>
+            </w:r>
+            <w:proofErr w:type="spellStart"/>
+            <w:r>
+              <w:rPr>
+                <w:b/>
+                <w:bCs/>
+              </w:rPr>
+              <w:t>Sci-fi</w:t>
+            </w:r>
+            <w:proofErr w:type="spellEnd"/>
+            <w:r>
+              <w:rPr>
+                <w:b/>
+                <w:bCs/>
+              </w:rPr>
+              <w:t>, 2D,</w:t>
             </w:r>
           </w:p>
         </w:tc>
@@ -1850,7 +1907,23 @@
                 <w:b/>
                 <w:bCs/>
               </w:rPr>
-              <w:t>Originaliteit/USP (Unique Selling Point):</w:t>
+              <w:t xml:space="preserve">Originaliteit/USP (Unique </w:t>
+            </w:r>
+            <w:proofErr w:type="spellStart"/>
+            <w:r>
+              <w:rPr>
+                <w:b/>
+                <w:bCs/>
+              </w:rPr>
+              <w:t>Selling</w:t>
+            </w:r>
+            <w:proofErr w:type="spellEnd"/>
+            <w:r>
+              <w:rPr>
+                <w:b/>
+                <w:bCs/>
+              </w:rPr>
+              <w:t xml:space="preserve"> Point):</w:t>
             </w:r>
           </w:p>
           <w:p>
@@ -1969,14 +2042,21 @@
         <w:pStyle w:val="Heading1"/>
       </w:pPr>
       <w:bookmarkStart w:id="2" w:name="_Toc183096220"/>
+      <w:proofErr w:type="spellStart"/>
       <w:r>
         <w:lastRenderedPageBreak/>
         <w:t>Configuration</w:t>
       </w:r>
-      <w:r>
-        <w:t>/ Technical Specs</w:t>
+      <w:proofErr w:type="spellEnd"/>
+      <w:r>
+        <w:t xml:space="preserve">/ Technical </w:t>
+      </w:r>
+      <w:proofErr w:type="spellStart"/>
+      <w:r>
+        <w:t>Specs</w:t>
       </w:r>
       <w:bookmarkEnd w:id="2"/>
+      <w:proofErr w:type="spellEnd"/>
     </w:p>
     <w:p>
       <w:pPr>
@@ -2002,35 +2082,7 @@
       <w:bookmarkEnd w:id="3"/>
       <w:bookmarkEnd w:id="4"/>
     </w:p>
-    <w:p>
-      <w:pPr>
-        <w:rPr>
-          <w:rFonts w:cstheme="minorHAnsi"/>
-          <w:i/>
-        </w:rPr>
-      </w:pPr>
-      <w:r>
-        <w:rPr>
-          <w:rFonts w:cstheme="minorHAnsi"/>
-          <w:i/>
-        </w:rPr>
-        <w:t>[</w:t>
-      </w:r>
-      <w:r>
-        <w:rPr>
-          <w:rFonts w:cstheme="minorHAnsi"/>
-          <w:i/>
-        </w:rPr>
-        <w:t>Geef hierin aan welke hardware je gebruikt en wat de minimale eisen zijn die aan de hardware worden gesteld. Maak gebruik van het onderstaand schema.</w:t>
-      </w:r>
-      <w:r>
-        <w:rPr>
-          <w:rFonts w:cstheme="minorHAnsi"/>
-          <w:i/>
-        </w:rPr>
-        <w:t>]</w:t>
-      </w:r>
-    </w:p>
+    <w:p/>
     <w:tbl>
       <w:tblPr>
         <w:tblStyle w:val="TableGrid"/>
@@ -2038,13 +2090,16 @@
         <w:tblLook w:val="04A0" w:firstRow="1" w:lastRow="0" w:firstColumn="1" w:lastColumn="0" w:noHBand="0" w:noVBand="1"/>
       </w:tblPr>
       <w:tblGrid>
-        <w:gridCol w:w="4531"/>
-        <w:gridCol w:w="4531"/>
+        <w:gridCol w:w="4524"/>
+        <w:gridCol w:w="4524"/>
       </w:tblGrid>
       <w:tr>
+        <w:trPr>
+          <w:trHeight w:val="356"/>
+        </w:trPr>
         <w:tc>
           <w:tcPr>
-            <w:tcW w:w="4606" w:type="dxa"/>
+            <w:tcW w:w="4524" w:type="dxa"/>
             <w:shd w:val="clear" w:color="auto" w:fill="BFBFBF" w:themeFill="background1" w:themeFillShade="BF"/>
             <w:vAlign w:val="bottom"/>
           </w:tcPr>
@@ -2066,7 +2121,7 @@
         </w:tc>
         <w:tc>
           <w:tcPr>
-            <w:tcW w:w="4606" w:type="dxa"/>
+            <w:tcW w:w="4524" w:type="dxa"/>
             <w:shd w:val="clear" w:color="auto" w:fill="BFBFBF" w:themeFill="background1" w:themeFillShade="BF"/>
             <w:vAlign w:val="bottom"/>
           </w:tcPr>
@@ -2088,9 +2143,12 @@
         </w:tc>
       </w:tr>
       <w:tr>
+        <w:trPr>
+          <w:trHeight w:val="763"/>
+        </w:trPr>
         <w:tc>
           <w:tcPr>
-            <w:tcW w:w="4606" w:type="dxa"/>
+            <w:tcW w:w="4524" w:type="dxa"/>
           </w:tcPr>
           <w:p>
             <w:pPr>
@@ -2099,47 +2157,56 @@
                 <w:rFonts w:cstheme="minorHAnsi"/>
               </w:rPr>
             </w:pPr>
+            <w:r>
+              <w:rPr>
+                <w:rFonts w:cstheme="minorHAnsi"/>
+              </w:rPr>
+              <w:t>PC, Mobile</w:t>
+            </w:r>
           </w:p>
         </w:tc>
         <w:tc>
           <w:tcPr>
-            <w:tcW w:w="4606" w:type="dxa"/>
+            <w:tcW w:w="4524" w:type="dxa"/>
           </w:tcPr>
           <w:p>
             <w:pPr>
               <w:spacing w:after="200"/>
               <w:rPr>
                 <w:rFonts w:cstheme="minorHAnsi"/>
+                <w:lang w:val="en-GB"/>
               </w:rPr>
             </w:pPr>
-          </w:p>
-        </w:tc>
-      </w:tr>
-      <w:tr>
-        <w:tc>
-          <w:tcPr>
-            <w:tcW w:w="4606" w:type="dxa"/>
-          </w:tcPr>
-          <w:p>
-            <w:pPr>
-              <w:spacing w:after="200"/>
+            <w:r>
               <w:rPr>
                 <w:rFonts w:cstheme="minorHAnsi"/>
-              </w:rPr>
-            </w:pPr>
-          </w:p>
-        </w:tc>
-        <w:tc>
-          <w:tcPr>
-            <w:tcW w:w="4606" w:type="dxa"/>
-          </w:tcPr>
-          <w:p>
-            <w:pPr>
-              <w:spacing w:after="200"/>
+                <w:lang w:val="en-GB"/>
+              </w:rPr>
+              <w:t>RTX 3060</w:t>
+            </w:r>
+            <w:r>
               <w:rPr>
                 <w:rFonts w:cstheme="minorHAnsi"/>
-              </w:rPr>
-            </w:pPr>
+                <w:lang w:val="en-GB"/>
+              </w:rPr>
+              <w:br/>
+              <w:t>11th gen I5</w:t>
+            </w:r>
+            <w:r>
+              <w:rPr>
+                <w:rFonts w:cstheme="minorHAnsi"/>
+                <w:lang w:val="en-GB"/>
+              </w:rPr>
+              <w:br/>
+              <w:t>16G</w:t>
+            </w:r>
+            <w:r>
+              <w:rPr>
+                <w:rFonts w:cstheme="minorHAnsi"/>
+                <w:lang w:val="en-GB"/>
+              </w:rPr>
+              <w:t>B RAM</w:t>
+            </w:r>
           </w:p>
         </w:tc>
       </w:tr>
@@ -2154,11 +2221,13 @@
           <w:color w:val="2F5496" w:themeColor="accent1" w:themeShade="BF"/>
           <w:sz w:val="28"/>
           <w:szCs w:val="28"/>
+          <w:lang w:val="en-GB"/>
         </w:rPr>
       </w:pPr>
       <w:r>
         <w:rPr>
           <w:rFonts w:cstheme="minorHAnsi"/>
+          <w:lang w:val="en-GB"/>
         </w:rPr>
         <w:br w:type="page"/>
       </w:r>
@@ -2320,6 +2389,15 @@
                 <w:iCs/>
               </w:rPr>
             </w:pPr>
+            <w:proofErr w:type="spellStart"/>
+            <w:r>
+              <w:rPr>
+                <w:rFonts w:cstheme="minorHAnsi"/>
+                <w:iCs/>
+              </w:rPr>
+              <w:t>Unity</w:t>
+            </w:r>
+            <w:proofErr w:type="spellEnd"/>
           </w:p>
         </w:tc>
         <w:tc>
@@ -2333,6 +2411,21 @@
                 <w:iCs/>
               </w:rPr>
             </w:pPr>
+            <w:r>
+              <w:rPr>
+                <w:rFonts w:cstheme="minorHAnsi"/>
+                <w:iCs/>
+              </w:rPr>
+              <w:t>Versie 6000.2.1f1</w:t>
+            </w:r>
+            <w:r>
+              <w:rPr>
+                <w:rFonts w:cstheme="minorHAnsi"/>
+                <w:iCs/>
+              </w:rPr>
+              <w:br/>
+              <w:t>2D Template</w:t>
+            </w:r>
           </w:p>
         </w:tc>
       </w:tr>
@@ -2348,6 +2441,13 @@
                 <w:iCs/>
               </w:rPr>
             </w:pPr>
+            <w:r>
+              <w:rPr>
+                <w:rFonts w:cstheme="minorHAnsi"/>
+                <w:iCs/>
+              </w:rPr>
+              <w:t>Visual Studio 2022</w:t>
+            </w:r>
           </w:p>
         </w:tc>
         <w:tc>
@@ -2361,6 +2461,13 @@
                 <w:iCs/>
               </w:rPr>
             </w:pPr>
+            <w:r>
+              <w:rPr>
+                <w:rFonts w:cstheme="minorHAnsi"/>
+                <w:iCs/>
+              </w:rPr>
+              <w:t>Minimaal Versie 17.x.x</w:t>
+            </w:r>
           </w:p>
         </w:tc>
       </w:tr>
@@ -2376,6 +2483,13 @@
                 <w:iCs/>
               </w:rPr>
             </w:pPr>
+            <w:r>
+              <w:rPr>
+                <w:rFonts w:cstheme="minorHAnsi"/>
+                <w:iCs/>
+              </w:rPr>
+              <w:t>Windows</w:t>
+            </w:r>
           </w:p>
         </w:tc>
         <w:tc>
@@ -2389,6 +2503,13 @@
                 <w:iCs/>
               </w:rPr>
             </w:pPr>
+            <w:r>
+              <w:rPr>
+                <w:rFonts w:cstheme="minorHAnsi"/>
+                <w:iCs/>
+              </w:rPr>
+              <w:t>Windows 10 of hoger</w:t>
+            </w:r>
           </w:p>
         </w:tc>
       </w:tr>
@@ -2417,17 +2538,27 @@
         <w:t>Game</w:t>
       </w:r>
       <w:r>
-        <w:t xml:space="preserve"> Elements</w:t>
+        <w:t xml:space="preserve"> </w:t>
+      </w:r>
+      <w:proofErr w:type="spellStart"/>
+      <w:r>
+        <w:t>Elements</w:t>
       </w:r>
       <w:bookmarkEnd w:id="7"/>
+      <w:proofErr w:type="spellEnd"/>
     </w:p>
     <w:p>
       <w:pPr>
         <w:pStyle w:val="Heading2"/>
       </w:pPr>
       <w:bookmarkStart w:id="8" w:name="_Toc164756212"/>
-      <w:r>
-        <w:t xml:space="preserve">Key </w:t>
+      <w:proofErr w:type="spellStart"/>
+      <w:r>
+        <w:t>Key</w:t>
+      </w:r>
+      <w:proofErr w:type="spellEnd"/>
+      <w:r>
+        <w:t xml:space="preserve"> </w:t>
       </w:r>
       <w:r>
         <w:t>Features</w:t>
@@ -2453,18 +2584,49 @@
       </w:pPr>
       <w:bookmarkStart w:id="9" w:name="_Toc164756213"/>
       <w:r>
-        <w:t>Game Mechanics</w:t>
+        <w:t xml:space="preserve">Game </w:t>
+      </w:r>
+      <w:proofErr w:type="spellStart"/>
+      <w:r>
+        <w:t>Mechanics</w:t>
       </w:r>
       <w:bookmarkEnd w:id="9"/>
-    </w:p>
-    <w:p>
-      <w:r>
-        <w:t>Player controlled flippers in de kast.</w:t>
-      </w:r>
-    </w:p>
-    <w:p>
-      <w:r>
-        <w:t>Sentient levende flipperkast die de player pest de vaker je valt etc.</w:t>
+      <w:proofErr w:type="spellEnd"/>
+    </w:p>
+    <w:p>
+      <w:proofErr w:type="spellStart"/>
+      <w:r>
+        <w:t>Player</w:t>
+      </w:r>
+      <w:proofErr w:type="spellEnd"/>
+      <w:r>
+        <w:t xml:space="preserve"> </w:t>
+      </w:r>
+      <w:proofErr w:type="spellStart"/>
+      <w:r>
+        <w:t>controlled</w:t>
+      </w:r>
+      <w:proofErr w:type="spellEnd"/>
+      <w:r>
+        <w:t xml:space="preserve"> flippers in de kast.</w:t>
+      </w:r>
+    </w:p>
+    <w:p>
+      <w:proofErr w:type="spellStart"/>
+      <w:r>
+        <w:t>Sentient</w:t>
+      </w:r>
+      <w:proofErr w:type="spellEnd"/>
+      <w:r>
+        <w:t xml:space="preserve"> levende flipperkast die de </w:t>
+      </w:r>
+      <w:proofErr w:type="spellStart"/>
+      <w:r>
+        <w:t>player</w:t>
+      </w:r>
+      <w:proofErr w:type="spellEnd"/>
+      <w:r>
+        <w:t xml:space="preserve"> pest de vaker je valt etc.</w:t>
       </w:r>
     </w:p>
     <w:p/>
@@ -2511,7 +2673,23 @@
     </w:p>
     <w:p>
       <w:r>
-        <w:t>Spatie om de player te launchen met flippers van de kast.</w:t>
+        <w:t xml:space="preserve">Spatie om de </w:t>
+      </w:r>
+      <w:proofErr w:type="spellStart"/>
+      <w:r>
+        <w:t>player</w:t>
+      </w:r>
+      <w:proofErr w:type="spellEnd"/>
+      <w:r>
+        <w:t xml:space="preserve"> te </w:t>
+      </w:r>
+      <w:proofErr w:type="spellStart"/>
+      <w:r>
+        <w:t>launchen</w:t>
+      </w:r>
+      <w:proofErr w:type="spellEnd"/>
+      <w:r>
+        <w:t xml:space="preserve"> met flippers van de kast.</w:t>
       </w:r>
     </w:p>
     <w:p>
@@ -2588,7 +2766,15 @@
         <w:t xml:space="preserve">De flipperkast probeert </w:t>
       </w:r>
       <w:r>
-        <w:t>je te pesten door random flippers en veren te bewegen en door je te taunten als je steeds blijft vallen.</w:t>
+        <w:t xml:space="preserve">je te pesten door random flippers en veren te bewegen en door je te </w:t>
+      </w:r>
+      <w:proofErr w:type="spellStart"/>
+      <w:r>
+        <w:t>taunten</w:t>
+      </w:r>
+      <w:proofErr w:type="spellEnd"/>
+      <w:r>
+        <w:t xml:space="preserve"> als je steeds blijft vallen.</w:t>
       </w:r>
     </w:p>
     <w:p>
@@ -2602,8 +2788,21 @@
       <w:bookmarkEnd w:id="15"/>
     </w:p>
     <w:p>
-      <w:r>
-        <w:t>Taunten met enraging berichten en irritante opmerkingen.</w:t>
+      <w:proofErr w:type="spellStart"/>
+      <w:r>
+        <w:t>Taunten</w:t>
+      </w:r>
+      <w:proofErr w:type="spellEnd"/>
+      <w:r>
+        <w:t xml:space="preserve"> met </w:t>
+      </w:r>
+      <w:proofErr w:type="spellStart"/>
+      <w:r>
+        <w:t>enraging</w:t>
+      </w:r>
+      <w:proofErr w:type="spellEnd"/>
+      <w:r>
+        <w:t xml:space="preserve"> berichten en irritante opmerkingen.</w:t>
       </w:r>
       <w:r>
         <w:br/>
@@ -2843,8 +3042,13 @@
       <w:r>
         <w:t xml:space="preserve">ent </w:t>
       </w:r>
-      <w:r>
-        <w:t xml:space="preserve">settings canvas in </w:t>
+      <w:proofErr w:type="spellStart"/>
+      <w:r>
+        <w:t>settings</w:t>
+      </w:r>
+      <w:proofErr w:type="spellEnd"/>
+      <w:r>
+        <w:t xml:space="preserve"> canvas in </w:t>
       </w:r>
       <w:r>
         <w:t>dezelfde</w:t>
@@ -2874,8 +3078,13 @@
       </w:r>
     </w:p>
     <w:p>
-      <w:r>
-        <w:t xml:space="preserve">Esc </w:t>
+      <w:proofErr w:type="spellStart"/>
+      <w:r>
+        <w:t>Esc</w:t>
+      </w:r>
+      <w:proofErr w:type="spellEnd"/>
+      <w:r>
+        <w:t xml:space="preserve"> </w:t>
       </w:r>
       <w:r>
         <w:sym w:font="Wingdings" w:char="F0E0"/>
@@ -2900,8 +3109,13 @@
       </w:r>
     </w:p>
     <w:p>
-      <w:r>
-        <w:t xml:space="preserve">Esc </w:t>
+      <w:proofErr w:type="spellStart"/>
+      <w:r>
+        <w:t>Esc</w:t>
+      </w:r>
+      <w:proofErr w:type="spellEnd"/>
+      <w:r>
+        <w:t xml:space="preserve"> </w:t>
       </w:r>
       <w:r>
         <w:sym w:font="Wingdings" w:char="F0E0"/>
@@ -2928,14 +3142,35 @@
         <w:pStyle w:val="Heading2"/>
       </w:pPr>
       <w:bookmarkStart w:id="19" w:name="_Toc164756236"/>
-      <w:r>
-        <w:t>Main Menu</w:t>
+      <w:proofErr w:type="spellStart"/>
+      <w:r>
+        <w:t>Main</w:t>
+      </w:r>
+      <w:proofErr w:type="spellEnd"/>
+      <w:r>
+        <w:t xml:space="preserve"> Menu</w:t>
       </w:r>
       <w:bookmarkEnd w:id="19"/>
     </w:p>
     <w:p>
       <w:r>
-        <w:t>De Main menu is een mix tussen wat donkere kleuren en neon. Het heeft een futuristic maar wat grimmige look</w:t>
+        <w:t xml:space="preserve">De </w:t>
+      </w:r>
+      <w:proofErr w:type="spellStart"/>
+      <w:r>
+        <w:t>Main</w:t>
+      </w:r>
+      <w:proofErr w:type="spellEnd"/>
+      <w:r>
+        <w:t xml:space="preserve"> menu is een mix tussen wat donkere kleuren en neon. Het heeft een </w:t>
+      </w:r>
+      <w:proofErr w:type="spellStart"/>
+      <w:r>
+        <w:t>futuristic</w:t>
+      </w:r>
+      <w:proofErr w:type="spellEnd"/>
+      <w:r>
+        <w:t xml:space="preserve"> maar wat grimmige look</w:t>
       </w:r>
       <w:r>
         <w:t>. Er gaat zich een PLAY, SETTINGS en QUIT knop bevinden hier in.</w:t>
@@ -2956,7 +3191,23 @@
     </w:p>
     <w:p>
       <w:r>
-        <w:t>Wanneer je In game escape klikt opent een pauze menu. Dit menu geeft de Settings en Quit knop mee.</w:t>
+        <w:t xml:space="preserve">Wanneer je In game escape klikt opent een pauze menu. Dit menu geeft de </w:t>
+      </w:r>
+      <w:proofErr w:type="spellStart"/>
+      <w:r>
+        <w:t>Settings</w:t>
+      </w:r>
+      <w:proofErr w:type="spellEnd"/>
+      <w:r>
+        <w:t xml:space="preserve"> en </w:t>
+      </w:r>
+      <w:proofErr w:type="spellStart"/>
+      <w:r>
+        <w:t>Quit</w:t>
+      </w:r>
+      <w:proofErr w:type="spellEnd"/>
+      <w:r>
+        <w:t xml:space="preserve"> knop mee.</w:t>
       </w:r>
     </w:p>
     <w:p>
@@ -3033,7 +3284,23 @@
           <w:i/>
           <w:iCs/>
         </w:rPr>
-        <w:t xml:space="preserve"> te vinden zijn binnen de levels. Welke doelen(missies/quests) zijn er in </w:t>
+        <w:t xml:space="preserve"> te vinden zijn binnen de levels. Welke doelen(missies/</w:t>
+      </w:r>
+      <w:proofErr w:type="spellStart"/>
+      <w:r>
+        <w:rPr>
+          <w:i/>
+          <w:iCs/>
+        </w:rPr>
+        <w:t>quests</w:t>
+      </w:r>
+      <w:proofErr w:type="spellEnd"/>
+      <w:r>
+        <w:rPr>
+          <w:i/>
+          <w:iCs/>
+        </w:rPr>
+        <w:t xml:space="preserve">) zijn er in </w:t>
       </w:r>
       <w:r>
         <w:rPr>
@@ -3047,7 +3314,15 @@
           <w:i/>
           <w:iCs/>
         </w:rPr>
-        <w:t xml:space="preserve"> level. Zijn ze optioneel of verplicht. Hoe start een “standaard” level</w:t>
+        <w:t xml:space="preserve"> level. Zijn ze optioneel of verplicht. Hoe start een “standaard” </w:t>
+      </w:r>
+      <w:proofErr w:type="spellStart"/>
+      <w:r>
+        <w:rPr>
+          <w:i/>
+          <w:iCs/>
+        </w:rPr>
+        <w:t>level</w:t>
       </w:r>
       <w:r>
         <w:rPr>
@@ -3061,7 +3336,15 @@
           <w:i/>
           <w:iCs/>
         </w:rPr>
-        <w:t>wat gebeurt er tijdens een “standaard” level</w:t>
+        <w:t>wat</w:t>
+      </w:r>
+      <w:proofErr w:type="spellEnd"/>
+      <w:r>
+        <w:rPr>
+          <w:i/>
+          <w:iCs/>
+        </w:rPr>
+        <w:t xml:space="preserve"> gebeurt er tijdens een “standaard” level</w:t>
       </w:r>
       <w:r>
         <w:rPr>
@@ -3100,8 +3383,13 @@
       <w:bookmarkEnd w:id="22"/>
     </w:p>
     <w:p>
-      <w:r>
-        <w:t>Één van de Obstakels die je tegen kan komen is het level zelf. Het is een range game. Dit zorgt ervoor dat het grootste obstakel jezelf is. Je moet heel precies en goed reageren.</w:t>
+      <w:proofErr w:type="spellStart"/>
+      <w:r>
+        <w:t>Één</w:t>
+      </w:r>
+      <w:proofErr w:type="spellEnd"/>
+      <w:r>
+        <w:t xml:space="preserve"> van de Obstakels die je tegen kan komen is het level zelf. Het is een range game. Dit zorgt ervoor dat het grootste obstakel jezelf is. Je moet heel precies en goed reageren.</w:t>
       </w:r>
     </w:p>
     <w:p>
@@ -3114,9 +3402,14 @@
         <w:pStyle w:val="Heading2"/>
       </w:pPr>
       <w:r>
-        <w:t>Missies/Quests</w:t>
+        <w:t>Missies/</w:t>
+      </w:r>
+      <w:proofErr w:type="spellStart"/>
+      <w:r>
+        <w:t>Quests</w:t>
       </w:r>
       <w:bookmarkEnd w:id="23"/>
+      <w:proofErr w:type="spellEnd"/>
     </w:p>
     <w:p>
       <w:r>
@@ -3174,7 +3467,15 @@
         <w:t xml:space="preserve"> level</w:t>
       </w:r>
       <w:r>
-        <w:t xml:space="preserve"> (layout)</w:t>
+        <w:t xml:space="preserve"> (</w:t>
+      </w:r>
+      <w:proofErr w:type="spellStart"/>
+      <w:r>
+        <w:t>layout</w:t>
+      </w:r>
+      <w:proofErr w:type="spellEnd"/>
+      <w:r>
+        <w:t>)</w:t>
       </w:r>
     </w:p>
     <w:p>
@@ -3217,7 +3518,15 @@
     </w:p>
     <w:p>
       <w:r>
-        <w:t>Het level is een verticale strip naar boven met de randen links en rechts een beetje opgevuld met andere sprites. Dit zorgt voor een duidelijk zicht voor waar je naar toe moet. Er is maar 1 weg om op te gaan en dat is omhoog</w:t>
+        <w:t xml:space="preserve">Het level is een verticale strip naar boven met de randen links en rechts een beetje opgevuld met andere </w:t>
+      </w:r>
+      <w:proofErr w:type="spellStart"/>
+      <w:r>
+        <w:t>sprites</w:t>
+      </w:r>
+      <w:proofErr w:type="spellEnd"/>
+      <w:r>
+        <w:t>. Dit zorgt voor een duidelijk zicht voor waar je naar toe moet. Er is maar 1 weg om op te gaan en dat is omhoog</w:t>
       </w:r>
     </w:p>
     <w:p>
@@ -3274,7 +3583,15 @@
         <w:pStyle w:val="Heading3"/>
       </w:pPr>
       <w:r>
-        <w:t>Beschrijving Indeling level (layout)</w:t>
+        <w:t>Beschrijving Indeling level (</w:t>
+      </w:r>
+      <w:proofErr w:type="spellStart"/>
+      <w:r>
+        <w:t>layout</w:t>
+      </w:r>
+      <w:proofErr w:type="spellEnd"/>
+      <w:r>
+        <w:t>)</w:t>
       </w:r>
     </w:p>
     <w:p>
@@ -3317,7 +3634,15 @@
     </w:p>
     <w:p>
       <w:r>
-        <w:t>Het level is een verticale strip naar boven met de randen links en rechts een beetje opgevuld met andere sprites. Dit zorgt voor een duidelijk zicht voor waar je naar toe moet. Er is maar 1 weg om op te gaan en dat is omhoog</w:t>
+        <w:t xml:space="preserve">Het level is een verticale strip naar boven met de randen links en rechts een beetje opgevuld met andere </w:t>
+      </w:r>
+      <w:proofErr w:type="spellStart"/>
+      <w:r>
+        <w:t>sprites</w:t>
+      </w:r>
+      <w:proofErr w:type="spellEnd"/>
+      <w:r>
+        <w:t>. Dit zorgt voor een duidelijk zicht voor waar je naar toe moet. Er is maar 1 weg om op te gaan en dat is omhoog</w:t>
       </w:r>
     </w:p>
     <w:p>
@@ -3380,9 +3705,14 @@
       <w:bookmarkStart w:id="31" w:name="_Toc183096229"/>
       <w:r>
         <w:lastRenderedPageBreak/>
-        <w:t>Input/ Control scheme</w:t>
+        <w:t xml:space="preserve">Input/ Control </w:t>
+      </w:r>
+      <w:proofErr w:type="spellStart"/>
+      <w:r>
+        <w:t>scheme</w:t>
       </w:r>
       <w:bookmarkEnd w:id="31"/>
+      <w:proofErr w:type="spellEnd"/>
     </w:p>
     <w:p>
       <w:pPr>

</xml_diff>